<commit_message>
Poniendo lo último de aquí
</commit_message>
<xml_diff>
--- a/IDI 1/EnunciadoDeAlcance_DavidVelasco_AnalisisYVisualizacionDeGrafosUsandoRealidadVirtual (revisar en clase).docx
+++ b/IDI 1/EnunciadoDeAlcance_DavidVelasco_AnalisisYVisualizacionDeGrafosUsandoRealidadVirtual (revisar en clase).docx
@@ -1,6 +1,6 @@
 
 <file path=word/document.xml><?xml version="1.0" encoding="utf-8"?>
-<w:document xmlns:wpc="http://schemas.microsoft.com/office/word/2010/wordprocessingCanvas" xmlns:mc="http://schemas.openxmlformats.org/markup-compatibility/2006" xmlns:o="urn:schemas-microsoft-com:office:office" xmlns:r="http://schemas.openxmlformats.org/officeDocument/2006/relationships" xmlns:m="http://schemas.openxmlformats.org/officeDocument/2006/math" xmlns:v="urn:schemas-microsoft-com:vml" xmlns:wp14="http://schemas.microsoft.com/office/word/2010/wordprocessingDrawing" xmlns:wp="http://schemas.openxmlformats.org/drawingml/2006/wordprocessingDrawing" xmlns:w10="urn:schemas-microsoft-com:office:word" xmlns:w="http://schemas.openxmlformats.org/wordprocessingml/2006/main" xmlns:w14="http://schemas.microsoft.com/office/word/2010/wordml" xmlns:w15="http://schemas.microsoft.com/office/word/2012/wordml" xmlns:wpg="http://schemas.microsoft.com/office/word/2010/wordprocessingGroup" xmlns:wpi="http://schemas.microsoft.com/office/word/2010/wordprocessingInk" xmlns:wne="http://schemas.microsoft.com/office/word/2006/wordml" xmlns:wps="http://schemas.microsoft.com/office/word/2010/wordprocessingShape" mc:Ignorable="w14 w15 wp14">
+<w:document xmlns:wpc="http://schemas.microsoft.com/office/word/2010/wordprocessingCanvas" xmlns:mo="http://schemas.microsoft.com/office/mac/office/2008/main" xmlns:mc="http://schemas.openxmlformats.org/markup-compatibility/2006" xmlns:mv="urn:schemas-microsoft-com:mac:vml" xmlns:o="urn:schemas-microsoft-com:office:office" xmlns:r="http://schemas.openxmlformats.org/officeDocument/2006/relationships" xmlns:m="http://schemas.openxmlformats.org/officeDocument/2006/math" xmlns:v="urn:schemas-microsoft-com:vml" xmlns:wp14="http://schemas.microsoft.com/office/word/2010/wordprocessingDrawing" xmlns:wp="http://schemas.openxmlformats.org/drawingml/2006/wordprocessingDrawing" xmlns:w10="urn:schemas-microsoft-com:office:word" xmlns:w="http://schemas.openxmlformats.org/wordprocessingml/2006/main" xmlns:w14="http://schemas.microsoft.com/office/word/2010/wordml" xmlns:w15="http://schemas.microsoft.com/office/word/2012/wordml" xmlns:wpg="http://schemas.microsoft.com/office/word/2010/wordprocessingGroup" xmlns:wpi="http://schemas.microsoft.com/office/word/2010/wordprocessingInk" xmlns:wne="http://schemas.microsoft.com/office/word/2006/wordml" xmlns:wps="http://schemas.microsoft.com/office/word/2010/wordprocessingShape" mc:Ignorable="w14 w15 wp14">
   <w:body>
     <w:p>
       <w:pPr>
@@ -1141,7 +1141,27 @@
               <w:szCs w:val="26"/>
               <w:lang w:eastAsia="es-ES"/>
             </w:rPr>
-            <w:t xml:space="preserve"> de Noviembre de 2017</w:t>
+            <w:t xml:space="preserve"> de </w:t>
+          </w:r>
+          <w:proofErr w:type="gramStart"/>
+          <w:r>
+            <w:rPr>
+              <w:rFonts w:ascii="Times New Roman" w:eastAsia="Times New Roman" w:hAnsi="Times New Roman" w:cs="Times New Roman"/>
+              <w:sz w:val="26"/>
+              <w:szCs w:val="26"/>
+              <w:lang w:eastAsia="es-ES"/>
+            </w:rPr>
+            <w:t>Noviembre</w:t>
+          </w:r>
+          <w:proofErr w:type="gramEnd"/>
+          <w:r>
+            <w:rPr>
+              <w:rFonts w:ascii="Times New Roman" w:eastAsia="Times New Roman" w:hAnsi="Times New Roman" w:cs="Times New Roman"/>
+              <w:sz w:val="26"/>
+              <w:szCs w:val="26"/>
+              <w:lang w:eastAsia="es-ES"/>
+            </w:rPr>
+            <w:t xml:space="preserve"> de 2017</w:t>
           </w:r>
         </w:sdtContent>
       </w:sdt>
@@ -1155,7 +1175,10 @@
         <w:t>.</w:t>
       </w:r>
     </w:p>
-    <w:p/>
+    <w:p>
+      <w:bookmarkStart w:id="5" w:name="_GoBack"/>
+      <w:bookmarkEnd w:id="5"/>
+    </w:p>
     <w:p>
       <w:pPr>
         <w:pStyle w:val="TtuloIntro"/>
@@ -1233,7 +1256,23 @@
           <w:rStyle w:val="SubtleEmphasis"/>
           <w:i w:val="0"/>
         </w:rPr>
-        <w:t>se encuentran herramientas (tal como Gephi) que permiten desplegar y hacer análisis de los grafos, aunque estos se encuentran representados en ambientes bidimensionales.</w:t>
+        <w:t xml:space="preserve">se encuentran herramientas (tal como </w:t>
+      </w:r>
+      <w:proofErr w:type="spellStart"/>
+      <w:r>
+        <w:rPr>
+          <w:rStyle w:val="SubtleEmphasis"/>
+          <w:i w:val="0"/>
+        </w:rPr>
+        <w:t>Gephi</w:t>
+      </w:r>
+      <w:proofErr w:type="spellEnd"/>
+      <w:r>
+        <w:rPr>
+          <w:rStyle w:val="SubtleEmphasis"/>
+          <w:i w:val="0"/>
+        </w:rPr>
+        <w:t>) que permiten desplegar y hacer análisis de los grafos, aunque estos se encuentran representados en ambientes bidimensionales.</w:t>
       </w:r>
       <w:r>
         <w:rPr>
@@ -4299,18 +4338,11 @@
             <w:pPr>
               <w:pStyle w:val="TOGNormalText"/>
             </w:pPr>
-            <w:commentRangeStart w:id="5"/>
             <w:commentRangeStart w:id="6"/>
             <w:commentRangeStart w:id="7"/>
+            <w:commentRangeStart w:id="8"/>
             <w:r>
               <w:t>REI</w:t>
-            </w:r>
-            <w:commentRangeEnd w:id="5"/>
-            <w:r>
-              <w:rPr>
-                <w:rStyle w:val="CommentReference"/>
-              </w:rPr>
-              <w:commentReference w:id="5"/>
             </w:r>
             <w:commentRangeEnd w:id="6"/>
             <w:r>
@@ -4325,6 +4357,13 @@
                 <w:rStyle w:val="CommentReference"/>
               </w:rPr>
               <w:commentReference w:id="7"/>
+            </w:r>
+            <w:commentRangeEnd w:id="8"/>
+            <w:r>
+              <w:rPr>
+                <w:rStyle w:val="CommentReference"/>
+              </w:rPr>
+              <w:commentReference w:id="8"/>
             </w:r>
           </w:p>
         </w:tc>
@@ -4476,7 +4515,7 @@
           <w:szCs w:val="36"/>
         </w:rPr>
       </w:pPr>
-      <w:bookmarkStart w:id="8" w:name="_Toc497208574"/>
+      <w:bookmarkStart w:id="9" w:name="_Toc497208574"/>
       <w:r>
         <w:rPr>
           <w:rStyle w:val="Heading1Char"/>
@@ -4486,17 +4525,17 @@
         </w:rPr>
         <w:t>INTRODUCCIÓN</w:t>
       </w:r>
-      <w:bookmarkEnd w:id="8"/>
+      <w:bookmarkEnd w:id="9"/>
     </w:p>
     <w:p>
       <w:pPr>
         <w:pStyle w:val="TOCHeading2"/>
       </w:pPr>
-      <w:bookmarkStart w:id="9" w:name="_Toc497208575"/>
+      <w:bookmarkStart w:id="10" w:name="_Toc497208575"/>
       <w:r>
         <w:t>Antecedentes</w:t>
       </w:r>
-      <w:bookmarkEnd w:id="9"/>
+      <w:bookmarkEnd w:id="10"/>
     </w:p>
     <w:p>
       <w:pPr>
@@ -4538,12 +4577,14 @@
       <w:r>
         <w:t xml:space="preserve">También se encuentran herramientas de modelado de grafo y su interpretación. Aunque por el momento estas están limitadas a un ambiente bidimensional. Para mencionar algunas de estas, podemos encontrar a </w:t>
       </w:r>
+      <w:proofErr w:type="spellStart"/>
       <w:r>
         <w:t>Graphv</w:t>
       </w:r>
       <w:r>
         <w:t>iz</w:t>
       </w:r>
+      <w:proofErr w:type="spellEnd"/>
       <w:sdt>
         <w:sdtPr>
           <w:id w:val="553664579"/>
@@ -4578,8 +4619,13 @@
         </w:sdtContent>
       </w:sdt>
       <w:r>
-        <w:t xml:space="preserve"> y Gephi</w:t>
-      </w:r>
+        <w:t xml:space="preserve"> y </w:t>
+      </w:r>
+      <w:proofErr w:type="spellStart"/>
+      <w:r>
+        <w:t>Gephi</w:t>
+      </w:r>
+      <w:proofErr w:type="spellEnd"/>
       <w:sdt>
         <w:sdtPr>
           <w:id w:val="-203015343"/>
@@ -4622,11 +4668,11 @@
       <w:pPr>
         <w:pStyle w:val="TOCHeading2"/>
       </w:pPr>
-      <w:bookmarkStart w:id="10" w:name="_Toc497208576"/>
+      <w:bookmarkStart w:id="11" w:name="_Toc497208576"/>
       <w:r>
         <w:t>Justificación</w:t>
       </w:r>
-      <w:bookmarkEnd w:id="10"/>
+      <w:bookmarkEnd w:id="11"/>
     </w:p>
     <w:p>
       <w:r>
@@ -4644,11 +4690,11 @@
       <w:pPr>
         <w:pStyle w:val="TOCHeading2"/>
       </w:pPr>
-      <w:bookmarkStart w:id="11" w:name="_Toc497208577"/>
+      <w:bookmarkStart w:id="12" w:name="_Toc497208577"/>
       <w:r>
         <w:t>Problema</w:t>
       </w:r>
-      <w:bookmarkEnd w:id="11"/>
+      <w:bookmarkEnd w:id="12"/>
     </w:p>
     <w:p>
       <w:pPr>
@@ -4678,35 +4724,59 @@
       <w:pPr>
         <w:pStyle w:val="TOCHeading2"/>
       </w:pPr>
-      <w:bookmarkStart w:id="12" w:name="_Toc497208578"/>
+      <w:bookmarkStart w:id="13" w:name="_Toc497208578"/>
       <w:r>
         <w:lastRenderedPageBreak/>
         <w:t>Objetivos</w:t>
       </w:r>
-      <w:bookmarkEnd w:id="12"/>
+      <w:bookmarkEnd w:id="13"/>
     </w:p>
     <w:p>
       <w:pPr>
         <w:pStyle w:val="TOCHeading3"/>
       </w:pPr>
-      <w:bookmarkStart w:id="13" w:name="_Toc497208579"/>
+      <w:bookmarkStart w:id="14" w:name="_Toc497208579"/>
       <w:r>
         <w:t>Objetivo</w:t>
       </w:r>
       <w:r>
         <w:t xml:space="preserve"> General:</w:t>
       </w:r>
-      <w:bookmarkEnd w:id="13"/>
+      <w:bookmarkEnd w:id="14"/>
     </w:p>
     <w:p>
       <w:pPr>
         <w:pStyle w:val="TOGNormalText"/>
       </w:pPr>
       <w:r>
-        <w:t xml:space="preserve">Se estará desarrollando lo que se denomina un framework, el cual es una solución pre-hecha y lista para ser usada por otros desarrolladores. </w:t>
-      </w:r>
-      <w:r>
-        <w:t xml:space="preserve">Un framework se puede ver como una solución completa o semi-completa de software de la cual puedes utilizar sus funciones y atributos de acceso público. En este escenario, nuestros elementos de acceso público </w:t>
+        <w:t xml:space="preserve">Se estará desarrollando lo que se denomina un </w:t>
+      </w:r>
+      <w:proofErr w:type="spellStart"/>
+      <w:r>
+        <w:t>framework</w:t>
+      </w:r>
+      <w:proofErr w:type="spellEnd"/>
+      <w:r>
+        <w:t xml:space="preserve">, el cual es una solución pre-hecha y lista para ser usada por otros desarrolladores. </w:t>
+      </w:r>
+      <w:r>
+        <w:t xml:space="preserve">Un </w:t>
+      </w:r>
+      <w:proofErr w:type="spellStart"/>
+      <w:r>
+        <w:t>framework</w:t>
+      </w:r>
+      <w:proofErr w:type="spellEnd"/>
+      <w:r>
+        <w:t xml:space="preserve"> se puede ver como una solución completa o </w:t>
+      </w:r>
+      <w:proofErr w:type="spellStart"/>
+      <w:r>
+        <w:t>semi</w:t>
+      </w:r>
+      <w:proofErr w:type="spellEnd"/>
+      <w:r>
+        <w:t xml:space="preserve">-completa de software de la cual puedes utilizar sus funciones y atributos de acceso público. En este escenario, nuestros elementos de acceso público </w:t>
       </w:r>
       <w:r>
         <w:t>estarán enfocados a</w:t>
@@ -4733,18 +4803,26 @@
         <w:t>va a</w:t>
       </w:r>
       <w:r>
-        <w:t xml:space="preserve"> construir el framework especializado en la red social </w:t>
-      </w:r>
-      <w:commentRangeStart w:id="14"/>
+        <w:t xml:space="preserve"> construir el </w:t>
+      </w:r>
+      <w:proofErr w:type="spellStart"/>
+      <w:r>
+        <w:t>framework</w:t>
+      </w:r>
+      <w:proofErr w:type="spellEnd"/>
+      <w:r>
+        <w:t xml:space="preserve"> especializado en la red social </w:t>
+      </w:r>
+      <w:commentRangeStart w:id="15"/>
       <w:r>
         <w:t>Twitter</w:t>
       </w:r>
-      <w:commentRangeEnd w:id="14"/>
+      <w:commentRangeEnd w:id="15"/>
       <w:r>
         <w:rPr>
           <w:rStyle w:val="CommentReference"/>
         </w:rPr>
-        <w:commentReference w:id="14"/>
+        <w:commentReference w:id="15"/>
       </w:r>
       <w:sdt>
         <w:sdtPr>
@@ -4781,14 +4859,14 @@
       <w:pPr>
         <w:pStyle w:val="TOCHeading3"/>
       </w:pPr>
-      <w:bookmarkStart w:id="15" w:name="_Toc497208580"/>
+      <w:bookmarkStart w:id="16" w:name="_Toc497208580"/>
       <w:r>
         <w:t>Objetivos</w:t>
       </w:r>
       <w:r>
         <w:t xml:space="preserve"> Específicos:</w:t>
       </w:r>
-      <w:bookmarkEnd w:id="15"/>
+      <w:bookmarkEnd w:id="16"/>
     </w:p>
     <w:p>
       <w:pPr>
@@ -4872,7 +4950,15 @@
         <w:t>Expandir mi conocimiento de generación de ambiente</w:t>
       </w:r>
       <w:r>
-        <w:t>s tridimensionales usando Unity.</w:t>
+        <w:t xml:space="preserve">s tridimensionales usando </w:t>
+      </w:r>
+      <w:proofErr w:type="spellStart"/>
+      <w:r>
+        <w:t>Unity</w:t>
+      </w:r>
+      <w:proofErr w:type="spellEnd"/>
+      <w:r>
+        <w:t>.</w:t>
       </w:r>
     </w:p>
     <w:p>
@@ -4907,18 +4993,26 @@
       <w:pPr>
         <w:pStyle w:val="TOCHeading2"/>
       </w:pPr>
-      <w:bookmarkStart w:id="16" w:name="_Toc497208581"/>
+      <w:bookmarkStart w:id="17" w:name="_Toc497208581"/>
       <w:r>
         <w:t>Mercado meta</w:t>
       </w:r>
-      <w:bookmarkEnd w:id="16"/>
+      <w:bookmarkEnd w:id="17"/>
     </w:p>
     <w:p>
       <w:pPr>
         <w:pStyle w:val="TOGNormalText"/>
       </w:pPr>
       <w:r>
-        <w:t xml:space="preserve">El trabajo está dirigido a cualquier mercadólogo, sociólogo, psicólogo u otra persona que puede ser beneficiada con el análisis y compresión del comportamiento de redes sociales. Debe estar sujeto a que estará extrayendo información de manera masiva. Actualmente se cuenta con un conjunto de sociólogos y psicólogos fuertemente interesados en el tema. </w:t>
+        <w:t xml:space="preserve">El trabajo está dirigido a cualquier </w:t>
+      </w:r>
+      <w:proofErr w:type="spellStart"/>
+      <w:r>
+        <w:t>mercadólogo</w:t>
+      </w:r>
+      <w:proofErr w:type="spellEnd"/>
+      <w:r>
+        <w:t xml:space="preserve">, sociólogo, psicólogo u otra persona que puede ser beneficiada con el análisis y compresión del comportamiento de redes sociales. Debe estar sujeto a que estará extrayendo información de manera masiva. Actualmente se cuenta con un conjunto de sociólogos y psicólogos fuertemente interesados en el tema. </w:t>
       </w:r>
     </w:p>
     <w:p>
@@ -4941,19 +5035,24 @@
       <w:pPr>
         <w:pStyle w:val="TOCHeading2"/>
       </w:pPr>
-      <w:bookmarkStart w:id="17" w:name="_Toc497208582"/>
+      <w:bookmarkStart w:id="18" w:name="_Toc497208582"/>
       <w:r>
         <w:t>Hábitos de consumo actuales</w:t>
       </w:r>
-      <w:bookmarkEnd w:id="17"/>
+      <w:bookmarkEnd w:id="18"/>
     </w:p>
     <w:p>
       <w:pPr>
         <w:pStyle w:val="TOGNormalText"/>
       </w:pPr>
       <w:r>
-        <w:t>El estado actual del mercado en su mayoría está dominado por herramientas de visualización de grafos en dos dimensiones. Tal es el caso de las herramientas Gephi</w:t>
-      </w:r>
+        <w:t xml:space="preserve">El estado actual del mercado en su mayoría está dominado por herramientas de visualización de grafos en dos dimensiones. Tal es el caso de las herramientas </w:t>
+      </w:r>
+      <w:proofErr w:type="spellStart"/>
+      <w:r>
+        <w:t>Gephi</w:t>
+      </w:r>
+      <w:proofErr w:type="spellEnd"/>
       <w:sdt>
         <w:sdtPr>
           <w:id w:val="1632905323"/>
@@ -4988,8 +5087,13 @@
         </w:sdtContent>
       </w:sdt>
       <w:r>
-        <w:t>, Graph-Tool</w:t>
-      </w:r>
+        <w:t xml:space="preserve">, </w:t>
+      </w:r>
+      <w:proofErr w:type="spellStart"/>
+      <w:r>
+        <w:t>Graph-Tool</w:t>
+      </w:r>
+      <w:proofErr w:type="spellEnd"/>
       <w:sdt>
         <w:sdtPr>
           <w:id w:val="1951971360"/>
@@ -5024,8 +5128,13 @@
         </w:sdtContent>
       </w:sdt>
       <w:r>
-        <w:t xml:space="preserve"> y Graphviz</w:t>
-      </w:r>
+        <w:t xml:space="preserve"> y </w:t>
+      </w:r>
+      <w:proofErr w:type="spellStart"/>
+      <w:r>
+        <w:t>Graphviz</w:t>
+      </w:r>
+      <w:proofErr w:type="spellEnd"/>
       <w:sdt>
         <w:sdtPr>
           <w:id w:val="1410967244"/>
@@ -5070,6 +5179,7 @@
       <w:r>
         <w:t xml:space="preserve">Mientras tanto, podemos utilizar software similar para el análisis de una red social. Usando de ejemplo a </w:t>
       </w:r>
+      <w:proofErr w:type="spellStart"/>
       <w:r>
         <w:t>Graph</w:t>
       </w:r>
@@ -5079,6 +5189,7 @@
       <w:r>
         <w:t>ool</w:t>
       </w:r>
+      <w:proofErr w:type="spellEnd"/>
       <w:sdt>
         <w:sdtPr>
           <w:id w:val="9966042"/>
@@ -5107,8 +5218,13 @@
         </w:sdtContent>
       </w:sdt>
       <w:r>
-        <w:t xml:space="preserve"> y AllegroGraph</w:t>
-      </w:r>
+        <w:t xml:space="preserve"> y </w:t>
+      </w:r>
+      <w:proofErr w:type="spellStart"/>
+      <w:r>
+        <w:t>AllegroGraph</w:t>
+      </w:r>
+      <w:proofErr w:type="spellEnd"/>
       <w:sdt>
         <w:sdtPr>
           <w:id w:val="-1012913173"/>
@@ -5156,18 +5272,26 @@
       </w:pPr>
       <w:r>
         <w:tab/>
-        <w:t>Finalmente, páginas de redes sociales tal como Facebook, Twitter y Youtube ya tienen soluciones que permiten el análisis de la red social. Su limitante es que no se despliegan como grafos al momento de escribir este documento. Sin mencionar que simplemente otorgar información de su propio sitio y no la relación entre plataformas.</w:t>
+        <w:t xml:space="preserve">Finalmente, páginas de redes sociales tal como Facebook, Twitter y </w:t>
+      </w:r>
+      <w:proofErr w:type="spellStart"/>
+      <w:r>
+        <w:t>Youtube</w:t>
+      </w:r>
+      <w:proofErr w:type="spellEnd"/>
+      <w:r>
+        <w:t xml:space="preserve"> ya tienen soluciones que permiten el análisis de la red social. Su limitante es que no se despliegan como grafos al momento de escribir este documento. Sin mencionar que simplemente otorgar información de su propio sitio y no la relación entre plataformas.</w:t>
       </w:r>
     </w:p>
     <w:p>
       <w:pPr>
         <w:pStyle w:val="TOCHeading2"/>
       </w:pPr>
-      <w:bookmarkStart w:id="18" w:name="_Toc497208583"/>
+      <w:bookmarkStart w:id="19" w:name="_Toc497208583"/>
       <w:r>
         <w:t>Características funcionales</w:t>
       </w:r>
-      <w:bookmarkEnd w:id="18"/>
+      <w:bookmarkEnd w:id="19"/>
     </w:p>
     <w:p>
       <w:pPr>
@@ -5210,11 +5334,16 @@
         <w:ind w:firstLine="708"/>
       </w:pPr>
       <w:r>
-        <w:t>En esta investigación nos vamos a enfocar en la última sección. Se estará planteando distintos algoritmos y funcionalidades para la gestión de datos. Se busca hacer un comparativo entre diferentes soluciones propuestas con la nuestra. También haremos el esquemático de nuestro framewor</w:t>
+        <w:t xml:space="preserve">En esta investigación nos vamos a enfocar en la última sección. Se estará planteando distintos algoritmos y funcionalidades para la gestión de datos. Se busca hacer un comparativo entre diferentes soluciones propuestas con la nuestra. También haremos el esquemático de nuestro </w:t>
+      </w:r>
+      <w:proofErr w:type="spellStart"/>
+      <w:r>
+        <w:t>framewor</w:t>
       </w:r>
       <w:r>
         <w:t>k</w:t>
       </w:r>
+      <w:proofErr w:type="spellEnd"/>
       <w:r>
         <w:t xml:space="preserve">. </w:t>
       </w:r>
@@ -5223,24 +5352,24 @@
       <w:pPr>
         <w:pStyle w:val="TOCHeading2"/>
       </w:pPr>
-      <w:bookmarkStart w:id="19" w:name="_Toc497208584"/>
-      <w:commentRangeStart w:id="20"/>
+      <w:bookmarkStart w:id="20" w:name="_Toc497208584"/>
+      <w:commentRangeStart w:id="21"/>
       <w:r>
         <w:lastRenderedPageBreak/>
         <w:t>Novedad</w:t>
       </w:r>
-      <w:commentRangeEnd w:id="20"/>
+      <w:commentRangeEnd w:id="21"/>
       <w:r>
         <w:rPr>
           <w:rStyle w:val="CommentReference"/>
           <w:rFonts w:asciiTheme="minorHAnsi" w:eastAsiaTheme="minorEastAsia" w:hAnsiTheme="minorHAnsi" w:cstheme="minorBidi"/>
         </w:rPr>
-        <w:commentReference w:id="20"/>
+        <w:commentReference w:id="21"/>
       </w:r>
       <w:r>
         <w:t xml:space="preserve"> científica, tecnológica o aportación</w:t>
       </w:r>
-      <w:bookmarkEnd w:id="19"/>
+      <w:bookmarkEnd w:id="20"/>
     </w:p>
     <w:p>
       <w:pPr>
@@ -5304,8 +5433,8 @@
       <w:pPr>
         <w:pStyle w:val="TOCHeading"/>
       </w:pPr>
-      <w:bookmarkStart w:id="21" w:name="_Toc497208585"/>
-      <w:commentRangeStart w:id="22"/>
+      <w:bookmarkStart w:id="22" w:name="_Toc497208585"/>
+      <w:commentRangeStart w:id="23"/>
       <w:r>
         <w:rPr>
           <w:rStyle w:val="Heading1Char"/>
@@ -5315,7 +5444,7 @@
         </w:rPr>
         <w:t>ESTADO</w:t>
       </w:r>
-      <w:commentRangeEnd w:id="22"/>
+      <w:commentRangeEnd w:id="23"/>
       <w:r>
         <w:rPr>
           <w:rStyle w:val="CommentReference"/>
@@ -5324,7 +5453,7 @@
           <w:color w:val="auto"/>
           <w:spacing w:val="0"/>
         </w:rPr>
-        <w:commentReference w:id="22"/>
+        <w:commentReference w:id="23"/>
       </w:r>
       <w:r>
         <w:rPr>
@@ -5353,15 +5482,28 @@
         </w:rPr>
         <w:t>TÉCNICA</w:t>
       </w:r>
-      <w:bookmarkEnd w:id="21"/>
+      <w:bookmarkEnd w:id="22"/>
     </w:p>
     <w:p>
       <w:pPr>
         <w:pStyle w:val="TOCHeading2"/>
       </w:pPr>
       <w:r>
-        <w:t>Virtual Reality Network Visualization</w:t>
-      </w:r>
+        <w:t xml:space="preserve">Virtual </w:t>
+      </w:r>
+      <w:proofErr w:type="spellStart"/>
+      <w:r>
+        <w:t>Reality</w:t>
+      </w:r>
+      <w:proofErr w:type="spellEnd"/>
+      <w:r>
+        <w:t xml:space="preserve"> Network </w:t>
+      </w:r>
+      <w:proofErr w:type="spellStart"/>
+      <w:r>
+        <w:t>Visualization</w:t>
+      </w:r>
+      <w:proofErr w:type="spellEnd"/>
     </w:p>
     <w:p>
       <w:pPr>
@@ -5407,7 +5549,7 @@
         <w:rPr>
           <w:rStyle w:val="CommentReference"/>
         </w:rPr>
-        <w:commentReference w:id="23"/>
+        <w:commentReference w:id="24"/>
       </w:r>
     </w:p>
     <w:p>
@@ -5424,11 +5566,19 @@
           <w:i/>
         </w:rPr>
       </w:pPr>
-      <w:bookmarkStart w:id="24" w:name="_Toc497208587"/>
-      <w:r>
-        <w:t>Un acercamiento inmersivo a la exploración visual geoespacial de base de datos de redes</w:t>
-      </w:r>
-      <w:bookmarkEnd w:id="24"/>
+      <w:bookmarkStart w:id="25" w:name="_Toc497208587"/>
+      <w:r>
+        <w:t xml:space="preserve">Un acercamiento </w:t>
+      </w:r>
+      <w:proofErr w:type="spellStart"/>
+      <w:r>
+        <w:t>inmersivo</w:t>
+      </w:r>
+      <w:proofErr w:type="spellEnd"/>
+      <w:r>
+        <w:t xml:space="preserve"> a la exploración visual geoespacial de base de datos de redes</w:t>
+      </w:r>
+      <w:bookmarkEnd w:id="25"/>
     </w:p>
     <w:p>
       <w:pPr>
@@ -5437,44 +5587,44 @@
       <w:r>
         <w:t xml:space="preserve">La investigación gira alrededor de las ventajas de ver la representación de un </w:t>
       </w:r>
-      <w:commentRangeStart w:id="25"/>
+      <w:commentRangeStart w:id="26"/>
       <w:r>
         <w:t>grafo</w:t>
       </w:r>
-      <w:commentRangeEnd w:id="25"/>
+      <w:commentRangeEnd w:id="26"/>
       <w:r>
         <w:rPr>
           <w:rStyle w:val="CommentReference"/>
         </w:rPr>
-        <w:commentReference w:id="25"/>
+        <w:commentReference w:id="26"/>
       </w:r>
       <w:r>
         <w:t xml:space="preserve"> vía un espacio virtual en vez del tradicional espacio </w:t>
       </w:r>
-      <w:commentRangeStart w:id="26"/>
+      <w:commentRangeStart w:id="27"/>
       <w:r>
         <w:t>bidimensional</w:t>
       </w:r>
-      <w:commentRangeEnd w:id="26"/>
+      <w:commentRangeEnd w:id="27"/>
       <w:r>
         <w:rPr>
           <w:rStyle w:val="CommentReference"/>
         </w:rPr>
-        <w:commentReference w:id="26"/>
+        <w:commentReference w:id="27"/>
       </w:r>
       <w:r>
         <w:t xml:space="preserve">. Se menciona la curvatura y proyección de los elementos a desplegar. Haciendo referencia las distancias claves e ideales entre el usuario y el objeto a </w:t>
       </w:r>
-      <w:commentRangeStart w:id="27"/>
+      <w:commentRangeStart w:id="28"/>
       <w:r>
         <w:t>explorar</w:t>
       </w:r>
-      <w:commentRangeEnd w:id="27"/>
+      <w:commentRangeEnd w:id="28"/>
       <w:r>
         <w:rPr>
           <w:rStyle w:val="CommentReference"/>
         </w:rPr>
-        <w:commentReference w:id="27"/>
+        <w:commentReference w:id="28"/>
       </w:r>
       <w:r>
         <w:t xml:space="preserve">. </w:t>
@@ -5537,7 +5687,7 @@
       <w:pPr>
         <w:pStyle w:val="TOCHeading"/>
       </w:pPr>
-      <w:bookmarkStart w:id="28" w:name="_Toc497208588"/>
+      <w:bookmarkStart w:id="29" w:name="_Toc497208588"/>
       <w:r>
         <w:rPr>
           <w:rStyle w:val="Heading1Char"/>
@@ -5556,17 +5706,17 @@
         </w:rPr>
         <w:t>TEÓRICO/CONCEPTUAL</w:t>
       </w:r>
-      <w:bookmarkEnd w:id="28"/>
+      <w:bookmarkEnd w:id="29"/>
     </w:p>
     <w:p>
       <w:pPr>
         <w:pStyle w:val="TOCHeading2"/>
       </w:pPr>
-      <w:bookmarkStart w:id="29" w:name="_Toc497208589"/>
+      <w:bookmarkStart w:id="30" w:name="_Toc497208589"/>
       <w:r>
         <w:t>Grafo</w:t>
       </w:r>
-      <w:bookmarkEnd w:id="29"/>
+      <w:bookmarkEnd w:id="30"/>
     </w:p>
     <w:p>
       <w:pPr>
@@ -5685,23 +5835,47 @@
       <w:pPr>
         <w:pStyle w:val="TOCHeading2"/>
       </w:pPr>
-      <w:bookmarkStart w:id="30" w:name="_Toc497208591"/>
+      <w:bookmarkStart w:id="31" w:name="_Toc497208591"/>
       <w:r>
         <w:t>Framework</w:t>
       </w:r>
-      <w:bookmarkEnd w:id="30"/>
+      <w:bookmarkEnd w:id="31"/>
     </w:p>
     <w:p>
       <w:pPr>
         <w:pStyle w:val="TOGNormalText"/>
       </w:pPr>
-      <w:bookmarkStart w:id="31" w:name="_Hlk498383243"/>
-      <w:r>
-        <w:t>Se considera un framework a cualquier solución de software que se puede re-usar y es considerado semi-completo</w:t>
-      </w:r>
-      <w:bookmarkEnd w:id="31"/>
-      <w:r>
-        <w:t>. Se le denomina semi-completo a cualquier aplicación o implementación que todavía tiene métodos que se le necesita definir su funcionalidad.</w:t>
+      <w:bookmarkStart w:id="32" w:name="_Hlk498383243"/>
+      <w:r>
+        <w:t xml:space="preserve">Se considera un </w:t>
+      </w:r>
+      <w:proofErr w:type="spellStart"/>
+      <w:r>
+        <w:t>framework</w:t>
+      </w:r>
+      <w:proofErr w:type="spellEnd"/>
+      <w:r>
+        <w:t xml:space="preserve"> a cualquier solución de software que se puede re-usar y es considerado </w:t>
+      </w:r>
+      <w:proofErr w:type="spellStart"/>
+      <w:r>
+        <w:t>semi</w:t>
+      </w:r>
+      <w:proofErr w:type="spellEnd"/>
+      <w:r>
+        <w:t>-completo</w:t>
+      </w:r>
+      <w:bookmarkEnd w:id="32"/>
+      <w:r>
+        <w:t xml:space="preserve">. Se le denomina </w:t>
+      </w:r>
+      <w:proofErr w:type="spellStart"/>
+      <w:r>
+        <w:t>semi</w:t>
+      </w:r>
+      <w:proofErr w:type="spellEnd"/>
+      <w:r>
+        <w:t>-completo a cualquier aplicación o implementación que todavía tiene métodos que se le necesita definir su funcionalidad.</w:t>
       </w:r>
     </w:p>
     <w:p>
@@ -5710,7 +5884,23 @@
       </w:pPr>
       <w:r>
         <w:tab/>
-        <w:t xml:space="preserve">Es esperado que un framework tenga una colección de métodos orientados a solucionar un solo problema. Aunque, por la definición de ser semi-completo, nos da un pequeño margen de cómo se debe solucionar el problema. </w:t>
+        <w:t xml:space="preserve">Es esperado que un </w:t>
+      </w:r>
+      <w:proofErr w:type="spellStart"/>
+      <w:r>
+        <w:t>framework</w:t>
+      </w:r>
+      <w:proofErr w:type="spellEnd"/>
+      <w:r>
+        <w:t xml:space="preserve"> tenga una colección de métodos orientados a solucionar un solo problema. Aunque, por la definición de ser </w:t>
+      </w:r>
+      <w:proofErr w:type="spellStart"/>
+      <w:r>
+        <w:t>semi</w:t>
+      </w:r>
+      <w:proofErr w:type="spellEnd"/>
+      <w:r>
+        <w:t xml:space="preserve">-completo, nos da un pequeño margen de cómo se debe solucionar el problema. </w:t>
       </w:r>
       <w:sdt>
         <w:sdtPr>
@@ -5759,7 +5949,7 @@
       <w:pPr>
         <w:pStyle w:val="TOCHeading"/>
       </w:pPr>
-      <w:bookmarkStart w:id="32" w:name="_Toc497208592"/>
+      <w:bookmarkStart w:id="33" w:name="_Toc497208592"/>
       <w:r>
         <w:rPr>
           <w:rStyle w:val="Heading1Char"/>
@@ -5769,7 +5959,7 @@
         </w:rPr>
         <w:t>Plan del proyecto TOG</w:t>
       </w:r>
-      <w:bookmarkEnd w:id="32"/>
+      <w:bookmarkEnd w:id="33"/>
     </w:p>
     <w:p>
       <w:pPr>
@@ -5783,11 +5973,11 @@
           <w:i/>
         </w:rPr>
       </w:pPr>
-      <w:bookmarkStart w:id="33" w:name="_Toc497208593"/>
+      <w:bookmarkStart w:id="34" w:name="_Toc497208593"/>
       <w:r>
         <w:t>Alcance</w:t>
       </w:r>
-      <w:bookmarkEnd w:id="33"/>
+      <w:bookmarkEnd w:id="34"/>
     </w:p>
     <w:p>
       <w:pPr>
@@ -5805,53 +5995,53 @@
         </w:numPr>
         <w:spacing w:line="300" w:lineRule="auto"/>
       </w:pPr>
-      <w:bookmarkStart w:id="34" w:name="_Toc497208594"/>
+      <w:bookmarkStart w:id="35" w:name="_Toc497208594"/>
       <w:r>
         <w:t>Estructura del desglose del trabajo (</w:t>
       </w:r>
-      <w:commentRangeStart w:id="35"/>
       <w:commentRangeStart w:id="36"/>
       <w:commentRangeStart w:id="37"/>
       <w:commentRangeStart w:id="38"/>
+      <w:commentRangeStart w:id="39"/>
       <w:r>
         <w:t>WBS</w:t>
       </w:r>
-      <w:commentRangeEnd w:id="35"/>
+      <w:commentRangeEnd w:id="36"/>
       <w:r>
         <w:rPr>
           <w:rStyle w:val="CommentReference"/>
           <w:rFonts w:asciiTheme="minorHAnsi" w:eastAsiaTheme="minorEastAsia" w:hAnsiTheme="minorHAnsi" w:cstheme="minorBidi"/>
         </w:rPr>
-        <w:commentReference w:id="35"/>
-      </w:r>
-      <w:commentRangeEnd w:id="36"/>
+        <w:commentReference w:id="36"/>
+      </w:r>
+      <w:commentRangeEnd w:id="37"/>
       <w:r>
         <w:rPr>
           <w:rStyle w:val="CommentReference"/>
           <w:rFonts w:asciiTheme="minorHAnsi" w:eastAsiaTheme="minorEastAsia" w:hAnsiTheme="minorHAnsi" w:cstheme="minorBidi"/>
         </w:rPr>
-        <w:commentReference w:id="36"/>
-      </w:r>
-      <w:commentRangeEnd w:id="37"/>
+        <w:commentReference w:id="37"/>
+      </w:r>
+      <w:commentRangeEnd w:id="38"/>
       <w:r>
         <w:rPr>
           <w:rStyle w:val="CommentReference"/>
           <w:rFonts w:asciiTheme="minorHAnsi" w:eastAsiaTheme="minorEastAsia" w:hAnsiTheme="minorHAnsi" w:cstheme="minorBidi"/>
         </w:rPr>
-        <w:commentReference w:id="37"/>
-      </w:r>
-      <w:commentRangeEnd w:id="38"/>
+        <w:commentReference w:id="38"/>
+      </w:r>
+      <w:commentRangeEnd w:id="39"/>
       <w:r>
         <w:rPr>
           <w:rStyle w:val="CommentReference"/>
           <w:rFonts w:asciiTheme="minorHAnsi" w:eastAsiaTheme="minorEastAsia" w:hAnsiTheme="minorHAnsi" w:cstheme="minorBidi"/>
         </w:rPr>
-        <w:commentReference w:id="38"/>
+        <w:commentReference w:id="39"/>
       </w:r>
       <w:r>
         <w:t>)</w:t>
       </w:r>
-      <w:bookmarkEnd w:id="34"/>
+      <w:bookmarkEnd w:id="35"/>
     </w:p>
     <w:p>
       <w:r>
@@ -5913,34 +6103,21 @@
       <w:pPr>
         <w:pStyle w:val="TOGNormalText"/>
       </w:pPr>
-      <w:bookmarkStart w:id="39" w:name="_Toc497321448"/>
+      <w:bookmarkStart w:id="40" w:name="_Toc497321448"/>
       <w:r>
         <w:t xml:space="preserve">Figura </w:t>
       </w:r>
       <w:r>
         <w:t>4.</w:t>
       </w:r>
-      <w:r>
-        <w:fldChar w:fldCharType="begin"/>
-      </w:r>
-      <w:r>
-        <w:instrText xml:space="preserve"> SEQ Figure \* ARABIC </w:instrText>
-      </w:r>
-      <w:r>
-        <w:fldChar w:fldCharType="separate"/>
-      </w:r>
-      <w:r>
-        <w:rPr>
-          <w:noProof/>
-        </w:rPr>
-        <w:t>1</w:t>
-      </w:r>
-      <w:r>
-        <w:rPr>
-          <w:noProof/>
-        </w:rPr>
-        <w:fldChar w:fldCharType="end"/>
-      </w:r>
+      <w:fldSimple w:instr=" SEQ Figure \* ARABIC ">
+        <w:r>
+          <w:rPr>
+            <w:noProof/>
+          </w:rPr>
+          <w:t>1</w:t>
+        </w:r>
+      </w:fldSimple>
       <w:r>
         <w:t xml:space="preserve"> Estructura del desglose del trab</w:t>
       </w:r>
@@ -5950,33 +6127,33 @@
       <w:r>
         <w:t>jo (</w:t>
       </w:r>
-      <w:commentRangeStart w:id="40"/>
       <w:commentRangeStart w:id="41"/>
+      <w:commentRangeStart w:id="42"/>
       <w:r>
         <w:t>WBS</w:t>
       </w:r>
-      <w:commentRangeEnd w:id="40"/>
+      <w:commentRangeEnd w:id="41"/>
       <w:r>
         <w:rPr>
           <w:rStyle w:val="CommentReference"/>
           <w:b/>
           <w:bCs/>
         </w:rPr>
-        <w:commentReference w:id="40"/>
-      </w:r>
-      <w:commentRangeEnd w:id="41"/>
+        <w:commentReference w:id="41"/>
+      </w:r>
+      <w:commentRangeEnd w:id="42"/>
       <w:r>
         <w:rPr>
           <w:rStyle w:val="CommentReference"/>
           <w:b/>
           <w:bCs/>
         </w:rPr>
-        <w:commentReference w:id="41"/>
+        <w:commentReference w:id="42"/>
       </w:r>
       <w:r>
         <w:t>)</w:t>
       </w:r>
-      <w:bookmarkEnd w:id="39"/>
+      <w:bookmarkEnd w:id="40"/>
     </w:p>
     <w:p>
       <w:pPr>
@@ -5987,11 +6164,11 @@
         </w:numPr>
         <w:spacing w:line="300" w:lineRule="auto"/>
       </w:pPr>
-      <w:bookmarkStart w:id="42" w:name="_Toc497208595"/>
+      <w:bookmarkStart w:id="43" w:name="_Toc497208595"/>
       <w:r>
         <w:t>Requerimientos</w:t>
       </w:r>
-      <w:bookmarkEnd w:id="42"/>
+      <w:bookmarkEnd w:id="43"/>
     </w:p>
     <w:tbl>
       <w:tblPr>
@@ -6391,16 +6568,34 @@
                 <w:color w:val="000000"/>
               </w:rPr>
               <w:br/>
-              <w:t>* Método para calcular la probabilidad de que un usuario sea un bot</w:t>
+              <w:t xml:space="preserve">* Método para calcular la probabilidad de que un usuario sea un </w:t>
             </w:r>
+            <w:proofErr w:type="spellStart"/>
+            <w:r>
+              <w:rPr>
+                <w:rFonts w:ascii="Calibri" w:eastAsia="Times New Roman" w:hAnsi="Calibri" w:cs="Times New Roman"/>
+                <w:color w:val="000000"/>
+              </w:rPr>
+              <w:t>bot</w:t>
+            </w:r>
+            <w:proofErr w:type="spellEnd"/>
             <w:r>
               <w:rPr>
                 <w:rFonts w:ascii="Calibri" w:eastAsia="Times New Roman" w:hAnsi="Calibri" w:cs="Times New Roman"/>
                 <w:color w:val="000000"/>
               </w:rPr>
               <w:br/>
-              <w:t>* Métodos para reconocer patrones en automático (ML/DL)​</w:t>
+              <w:t>* Métodos para reconocer patrones en automático (ML/</w:t>
             </w:r>
+            <w:proofErr w:type="gramStart"/>
+            <w:r>
+              <w:rPr>
+                <w:rFonts w:ascii="Calibri" w:eastAsia="Times New Roman" w:hAnsi="Calibri" w:cs="Times New Roman"/>
+                <w:color w:val="000000"/>
+              </w:rPr>
+              <w:t>DL)​</w:t>
+            </w:r>
+            <w:proofErr w:type="gramEnd"/>
             <w:r>
               <w:rPr>
                 <w:rFonts w:ascii="Calibri" w:eastAsia="Times New Roman" w:hAnsi="Calibri" w:cs="Times New Roman"/>
@@ -7141,33 +7336,20 @@
       <w:pPr>
         <w:pStyle w:val="TOGNormalText"/>
       </w:pPr>
-      <w:bookmarkStart w:id="43" w:name="_Toc497321441"/>
-      <w:bookmarkStart w:id="44" w:name="_Toc497208596"/>
+      <w:bookmarkStart w:id="44" w:name="_Toc497321441"/>
+      <w:bookmarkStart w:id="45" w:name="_Toc497208596"/>
       <w:r>
         <w:t>Tabla 4.</w:t>
       </w:r>
-      <w:r>
-        <w:fldChar w:fldCharType="begin"/>
-      </w:r>
-      <w:r>
-        <w:instrText xml:space="preserve"> SEQ Tabla \* ARABIC </w:instrText>
-      </w:r>
-      <w:r>
-        <w:fldChar w:fldCharType="separate"/>
-      </w:r>
-      <w:r>
-        <w:rPr>
-          <w:noProof/>
-        </w:rPr>
-        <w:t>1</w:t>
-      </w:r>
-      <w:bookmarkEnd w:id="43"/>
-      <w:r>
-        <w:rPr>
-          <w:noProof/>
-        </w:rPr>
-        <w:fldChar w:fldCharType="end"/>
-      </w:r>
+      <w:fldSimple w:instr=" SEQ Tabla \* ARABIC ">
+        <w:r>
+          <w:rPr>
+            <w:noProof/>
+          </w:rPr>
+          <w:t>1</w:t>
+        </w:r>
+        <w:bookmarkEnd w:id="44"/>
+      </w:fldSimple>
       <w:r>
         <w:rPr>
           <w:noProof/>
@@ -7188,7 +7370,7 @@
         <w:lastRenderedPageBreak/>
         <w:t>Cronograma</w:t>
       </w:r>
-      <w:bookmarkEnd w:id="44"/>
+      <w:bookmarkEnd w:id="45"/>
     </w:p>
     <w:p>
       <w:pPr>
@@ -7240,38 +7422,25 @@
       <w:pPr>
         <w:pStyle w:val="Caption"/>
       </w:pPr>
-      <w:bookmarkStart w:id="45" w:name="_Toc497321449"/>
+      <w:bookmarkStart w:id="46" w:name="_Toc497321449"/>
       <w:r>
         <w:t xml:space="preserve">Figura </w:t>
       </w:r>
       <w:r>
         <w:t>4.</w:t>
       </w:r>
-      <w:r>
-        <w:fldChar w:fldCharType="begin"/>
-      </w:r>
-      <w:r>
-        <w:instrText xml:space="preserve"> SEQ Figure \* ARABIC </w:instrText>
-      </w:r>
-      <w:r>
-        <w:fldChar w:fldCharType="separate"/>
-      </w:r>
-      <w:r>
-        <w:rPr>
-          <w:noProof/>
-        </w:rPr>
-        <w:t>2</w:t>
-      </w:r>
-      <w:r>
-        <w:rPr>
-          <w:noProof/>
-        </w:rPr>
-        <w:fldChar w:fldCharType="end"/>
-      </w:r>
+      <w:fldSimple w:instr=" SEQ Figure \* ARABIC ">
+        <w:r>
+          <w:rPr>
+            <w:noProof/>
+          </w:rPr>
+          <w:t>2</w:t>
+        </w:r>
+      </w:fldSimple>
       <w:r>
         <w:t xml:space="preserve"> Cronograma</w:t>
       </w:r>
-      <w:bookmarkEnd w:id="45"/>
+      <w:bookmarkEnd w:id="46"/>
     </w:p>
     <w:p>
       <w:pPr>
@@ -7282,16 +7451,13 @@
         </w:numPr>
         <w:spacing w:line="300" w:lineRule="auto"/>
       </w:pPr>
-      <w:bookmarkStart w:id="46" w:name="_Toc497208597"/>
+      <w:bookmarkStart w:id="47" w:name="_Toc497208597"/>
       <w:r>
         <w:t>Riesgos</w:t>
       </w:r>
-      <w:bookmarkEnd w:id="46"/>
-    </w:p>
-    <w:p>
-      <w:bookmarkStart w:id="47" w:name="_GoBack"/>
       <w:bookmarkEnd w:id="47"/>
     </w:p>
+    <w:p/>
     <w:p>
       <w:pPr>
         <w:pStyle w:val="Heading2"/>
@@ -8069,7 +8235,7 @@
 </file>
 
 <file path=word/comments.xml><?xml version="1.0" encoding="utf-8"?>
-<w:comments xmlns:wpc="http://schemas.microsoft.com/office/word/2010/wordprocessingCanvas" xmlns:mc="http://schemas.openxmlformats.org/markup-compatibility/2006" xmlns:o="urn:schemas-microsoft-com:office:office" xmlns:r="http://schemas.openxmlformats.org/officeDocument/2006/relationships" xmlns:m="http://schemas.openxmlformats.org/officeDocument/2006/math" xmlns:v="urn:schemas-microsoft-com:vml" xmlns:wp14="http://schemas.microsoft.com/office/word/2010/wordprocessingDrawing" xmlns:wp="http://schemas.openxmlformats.org/drawingml/2006/wordprocessingDrawing" xmlns:w10="urn:schemas-microsoft-com:office:word" xmlns:w="http://schemas.openxmlformats.org/wordprocessingml/2006/main" xmlns:w14="http://schemas.microsoft.com/office/word/2010/wordml" xmlns:w15="http://schemas.microsoft.com/office/word/2012/wordml" xmlns:wpg="http://schemas.microsoft.com/office/word/2010/wordprocessingGroup" xmlns:wpi="http://schemas.microsoft.com/office/word/2010/wordprocessingInk" xmlns:wne="http://schemas.microsoft.com/office/word/2006/wordml" xmlns:wps="http://schemas.microsoft.com/office/word/2010/wordprocessingShape" mc:Ignorable="w14 w15 wp14">
+<w:comments xmlns:wpc="http://schemas.microsoft.com/office/word/2010/wordprocessingCanvas" xmlns:mo="http://schemas.microsoft.com/office/mac/office/2008/main" xmlns:mc="http://schemas.openxmlformats.org/markup-compatibility/2006" xmlns:mv="urn:schemas-microsoft-com:mac:vml" xmlns:o="urn:schemas-microsoft-com:office:office" xmlns:r="http://schemas.openxmlformats.org/officeDocument/2006/relationships" xmlns:m="http://schemas.openxmlformats.org/officeDocument/2006/math" xmlns:v="urn:schemas-microsoft-com:vml" xmlns:wp14="http://schemas.microsoft.com/office/word/2010/wordprocessingDrawing" xmlns:wp="http://schemas.openxmlformats.org/drawingml/2006/wordprocessingDrawing" xmlns:w10="urn:schemas-microsoft-com:office:word" xmlns:w="http://schemas.openxmlformats.org/wordprocessingml/2006/main" xmlns:w14="http://schemas.microsoft.com/office/word/2010/wordml" xmlns:w15="http://schemas.microsoft.com/office/word/2012/wordml" xmlns:wpg="http://schemas.microsoft.com/office/word/2010/wordprocessingGroup" xmlns:wpi="http://schemas.microsoft.com/office/word/2010/wordprocessingInk" xmlns:wne="http://schemas.microsoft.com/office/word/2006/wordml" xmlns:wps="http://schemas.microsoft.com/office/word/2010/wordprocessingShape" mc:Ignorable="w14 w15 wp14">
   <w:comment w:id="0" w:author="Uribe, A" w:date="2017-10-31T17:53:00Z" w:initials="UA">
     <w:p>
       <w:pPr>
@@ -8145,9 +8311,15 @@
         </w:rPr>
         <w:annotationRef/>
       </w:r>
+      <w:r>
+        <w:rPr>
+          <w:rStyle w:val="CommentReference"/>
+        </w:rPr>
+        <w:t>Poner bien la hora</w:t>
+      </w:r>
     </w:p>
   </w:comment>
-  <w:comment w:id="5" w:author="Uribe, A" w:date="2017-10-31T17:56:00Z" w:initials="UA">
+  <w:comment w:id="6" w:author="Uribe, A" w:date="2017-10-31T17:56:00Z" w:initials="UA">
     <w:p>
       <w:pPr>
         <w:pStyle w:val="CommentText"/>
@@ -8163,7 +8335,7 @@
       </w:r>
     </w:p>
   </w:comment>
-  <w:comment w:id="6" w:author="David Poncho Velasco" w:date="2017-11-01T17:41:00Z" w:initials="DPV">
+  <w:comment w:id="7" w:author="David Poncho Velasco" w:date="2017-11-01T17:41:00Z" w:initials="DPV">
     <w:p>
       <w:pPr>
         <w:pStyle w:val="CommentText"/>
@@ -8179,7 +8351,7 @@
       </w:r>
     </w:p>
   </w:comment>
-  <w:comment w:id="7" w:author="Uribe, A" w:date="2017-11-14T15:02:00Z" w:initials="UA">
+  <w:comment w:id="8" w:author="Uribe, A" w:date="2017-11-14T15:02:00Z" w:initials="UA">
     <w:p>
       <w:pPr>
         <w:pStyle w:val="CommentText"/>
@@ -8201,7 +8373,7 @@
       </w:r>
     </w:p>
   </w:comment>
-  <w:comment w:id="14" w:author="Uribe, A" w:date="2017-10-31T18:03:00Z" w:initials="UA">
+  <w:comment w:id="15" w:author="Uribe, A" w:date="2017-10-31T18:03:00Z" w:initials="UA">
     <w:p>
       <w:pPr>
         <w:pStyle w:val="CommentText"/>
@@ -8217,7 +8389,7 @@
       </w:r>
     </w:p>
   </w:comment>
-  <w:comment w:id="20" w:author="Uribe, A" w:date="2017-11-14T15:47:00Z" w:initials="UA">
+  <w:comment w:id="21" w:author="Uribe, A" w:date="2017-11-14T15:47:00Z" w:initials="UA">
     <w:p>
       <w:pPr>
         <w:pStyle w:val="CommentText"/>
@@ -8233,7 +8405,7 @@
       </w:r>
     </w:p>
   </w:comment>
-  <w:comment w:id="22" w:author="Uribe, A" w:date="2017-11-14T15:49:00Z" w:initials="UA">
+  <w:comment w:id="23" w:author="Uribe, A" w:date="2017-11-14T15:49:00Z" w:initials="UA">
     <w:p>
       <w:pPr>
         <w:pStyle w:val="CommentText"/>
@@ -8252,7 +8424,7 @@
       </w:r>
     </w:p>
   </w:comment>
-  <w:comment w:id="23" w:author="Uribe, A" w:date="2017-11-14T15:52:00Z" w:initials="UA">
+  <w:comment w:id="24" w:author="Uribe, A" w:date="2017-11-14T15:52:00Z" w:initials="UA">
     <w:p>
       <w:pPr>
         <w:pStyle w:val="CommentText"/>
@@ -8267,11 +8439,19 @@
         <w:annotationRef/>
       </w:r>
       <w:r>
-        <w:t>Es la única referencia que pondrás en lo que es visualización? Supongo que hay más opciones, recuerda que en estado del arte, aun si no piensas usarlas, puedes mencionarlas para dar a entender que las estudiaste, las comprendiste, pero decidiste una sola.</w:t>
+        <w:t xml:space="preserve">Es la única referencia que pondrás en lo que es visualización? Supongo que hay más opciones, recuerda </w:t>
+      </w:r>
+      <w:proofErr w:type="gramStart"/>
+      <w:r>
+        <w:t>que</w:t>
+      </w:r>
+      <w:proofErr w:type="gramEnd"/>
+      <w:r>
+        <w:t xml:space="preserve"> en estado del arte, aun si no piensas usarlas, puedes mencionarlas para dar a entender que las estudiaste, las comprendiste, pero decidiste una sola.</w:t>
       </w:r>
     </w:p>
   </w:comment>
-  <w:comment w:id="25" w:author="Uribe, A" w:date="2017-11-14T15:55:00Z" w:initials="UA">
+  <w:comment w:id="26" w:author="Uribe, A" w:date="2017-11-14T15:55:00Z" w:initials="UA">
     <w:p>
       <w:pPr>
         <w:pStyle w:val="CommentText"/>
@@ -8287,7 +8467,7 @@
       </w:r>
     </w:p>
   </w:comment>
-  <w:comment w:id="26" w:author="Uribe, A" w:date="2017-11-14T15:54:00Z" w:initials="UA">
+  <w:comment w:id="27" w:author="Uribe, A" w:date="2017-11-14T15:54:00Z" w:initials="UA">
     <w:p>
       <w:pPr>
         <w:pStyle w:val="CommentText"/>
@@ -8303,7 +8483,7 @@
       </w:r>
     </w:p>
   </w:comment>
-  <w:comment w:id="27" w:author="Uribe, A" w:date="2017-11-14T15:55:00Z" w:initials="UA">
+  <w:comment w:id="28" w:author="Uribe, A" w:date="2017-11-14T15:55:00Z" w:initials="UA">
     <w:p>
       <w:pPr>
         <w:pStyle w:val="CommentText"/>
@@ -8319,7 +8499,7 @@
       </w:r>
     </w:p>
   </w:comment>
-  <w:comment w:id="35" w:author="Uribe, A" w:date="2017-10-31T18:13:00Z" w:initials="UA">
+  <w:comment w:id="36" w:author="Uribe, A" w:date="2017-10-31T18:13:00Z" w:initials="UA">
     <w:p>
       <w:pPr>
         <w:pStyle w:val="CommentText"/>
@@ -8387,7 +8567,7 @@
       </w:r>
     </w:p>
   </w:comment>
-  <w:comment w:id="36" w:author="David Poncho Velasco" w:date="2017-11-01T19:10:00Z" w:initials="DPV">
+  <w:comment w:id="37" w:author="David Poncho Velasco" w:date="2017-11-01T19:10:00Z" w:initials="DPV">
     <w:p>
       <w:pPr>
         <w:pStyle w:val="CommentText"/>
@@ -8399,11 +8579,19 @@
         <w:annotationRef/>
       </w:r>
       <w:r>
-        <w:t>Considerar poner que vamos a hacer cosas durante éste semestre. Agregar algo extra en IDI 1</w:t>
+        <w:t xml:space="preserve">Considerar poner que vamos a hacer cosas durante </w:t>
+      </w:r>
+      <w:proofErr w:type="gramStart"/>
+      <w:r>
+        <w:t>éste</w:t>
+      </w:r>
+      <w:proofErr w:type="gramEnd"/>
+      <w:r>
+        <w:t xml:space="preserve"> semestre. Agregar algo extra en IDI 1</w:t>
       </w:r>
     </w:p>
   </w:comment>
-  <w:comment w:id="37" w:author="Uribe, A" w:date="2017-11-14T15:58:00Z" w:initials="UA">
+  <w:comment w:id="38" w:author="Uribe, A" w:date="2017-11-14T15:58:00Z" w:initials="UA">
     <w:p>
       <w:pPr>
         <w:pStyle w:val="CommentText"/>
@@ -8449,7 +8637,23 @@
         <w:pStyle w:val="CommentText"/>
       </w:pPr>
       <w:r>
-        <w:t>Lo mismo aplica para el proyecto, no necesitas poner las actividades para crear el grafo, el grafo es el entregable como subentregable podrias tener:</w:t>
+        <w:t xml:space="preserve">Lo mismo aplica para el proyecto, no necesitas poner las actividades para crear el grafo, el grafo es el entregable como </w:t>
+      </w:r>
+      <w:proofErr w:type="spellStart"/>
+      <w:r>
+        <w:t>subentregable</w:t>
+      </w:r>
+      <w:proofErr w:type="spellEnd"/>
+      <w:r>
+        <w:t xml:space="preserve"> </w:t>
+      </w:r>
+      <w:proofErr w:type="spellStart"/>
+      <w:r>
+        <w:t>podrias</w:t>
+      </w:r>
+      <w:proofErr w:type="spellEnd"/>
+      <w:r>
+        <w:t xml:space="preserve"> tener:</w:t>
       </w:r>
     </w:p>
     <w:p>
@@ -8472,8 +8676,13 @@
           <w:numId w:val="46"/>
         </w:numPr>
       </w:pPr>
-      <w:r>
-        <w:t>Metodo para migrar información</w:t>
+      <w:proofErr w:type="spellStart"/>
+      <w:r>
+        <w:t>Metodo</w:t>
+      </w:r>
+      <w:proofErr w:type="spellEnd"/>
+      <w:r>
+        <w:t xml:space="preserve"> para migrar información</w:t>
       </w:r>
     </w:p>
     <w:p>
@@ -8484,9 +8693,19 @@
           <w:numId w:val="46"/>
         </w:numPr>
       </w:pPr>
-      <w:r>
-        <w:t>Metodo de procesamiento de queries</w:t>
-      </w:r>
+      <w:proofErr w:type="spellStart"/>
+      <w:r>
+        <w:t>Metodo</w:t>
+      </w:r>
+      <w:proofErr w:type="spellEnd"/>
+      <w:r>
+        <w:t xml:space="preserve"> de procesamiento de </w:t>
+      </w:r>
+      <w:proofErr w:type="spellStart"/>
+      <w:r>
+        <w:t>queries</w:t>
+      </w:r>
+      <w:proofErr w:type="spellEnd"/>
     </w:p>
     <w:p>
       <w:pPr>
@@ -8532,11 +8751,19 @@
         <w:pStyle w:val="CommentText"/>
       </w:pPr>
       <w:r>
-        <w:t>¿Solo esos 4 subcapítulos tendrá tu tesis?</w:t>
+        <w:t xml:space="preserve">¿Solo </w:t>
+      </w:r>
+      <w:proofErr w:type="gramStart"/>
+      <w:r>
+        <w:t>esos 4 subcapítulos tendrá</w:t>
+      </w:r>
+      <w:proofErr w:type="gramEnd"/>
+      <w:r>
+        <w:t xml:space="preserve"> tu tesis?</w:t>
       </w:r>
     </w:p>
   </w:comment>
-  <w:comment w:id="38" w:author="Velasco, David" w:date="2017-11-23T11:57:00Z" w:initials="VD">
+  <w:comment w:id="39" w:author="Velasco, David" w:date="2017-11-23T11:57:00Z" w:initials="VD">
     <w:p>
       <w:pPr>
         <w:pStyle w:val="CommentText"/>
@@ -8565,7 +8792,7 @@
       </w:r>
     </w:p>
   </w:comment>
-  <w:comment w:id="40" w:author="Velasco, David" w:date="2017-10-31T16:19:00Z" w:initials="VD">
+  <w:comment w:id="41" w:author="Velasco, David" w:date="2017-10-31T16:19:00Z" w:initials="VD">
     <w:p>
       <w:pPr>
         <w:pStyle w:val="CommentText"/>
@@ -8581,7 +8808,7 @@
       </w:r>
     </w:p>
   </w:comment>
-  <w:comment w:id="41" w:author="Uribe, A" w:date="2017-10-31T18:11:00Z" w:initials="UA">
+  <w:comment w:id="42" w:author="Uribe, A" w:date="2017-10-31T18:11:00Z" w:initials="UA">
     <w:p>
       <w:pPr>
         <w:pStyle w:val="CommentText"/>
@@ -8593,7 +8820,36 @@
         <w:annotationRef/>
       </w:r>
       <w:r>
-        <w:t>Times new roman 10.5 y la numeración debe ser #capitulo.#figura, en este caso seria 4.1. Estructura del desglose del trabajo WBS.</w:t>
+        <w:t xml:space="preserve">Times new </w:t>
+      </w:r>
+      <w:proofErr w:type="spellStart"/>
+      <w:r>
+        <w:t>roman</w:t>
+      </w:r>
+      <w:proofErr w:type="spellEnd"/>
+      <w:r>
+        <w:t xml:space="preserve"> 10.5 y la numeración debe ser #</w:t>
+      </w:r>
+      <w:proofErr w:type="spellStart"/>
+      <w:proofErr w:type="gramStart"/>
+      <w:r>
+        <w:t>capitulo.#</w:t>
+      </w:r>
+      <w:proofErr w:type="gramEnd"/>
+      <w:r>
+        <w:t>figura</w:t>
+      </w:r>
+      <w:proofErr w:type="spellEnd"/>
+      <w:r>
+        <w:t xml:space="preserve">, en este caso </w:t>
+      </w:r>
+      <w:proofErr w:type="spellStart"/>
+      <w:r>
+        <w:t>seria</w:t>
+      </w:r>
+      <w:proofErr w:type="spellEnd"/>
+      <w:r>
+        <w:t xml:space="preserve"> 4.1. Estructura del desglose del trabajo WBS.</w:t>
       </w:r>
     </w:p>
   </w:comment>
@@ -8601,7 +8857,7 @@
 </file>
 
 <file path=word/commentsExtended.xml><?xml version="1.0" encoding="utf-8"?>
-<w15:commentsEx xmlns:wpc="http://schemas.microsoft.com/office/word/2010/wordprocessingCanvas" xmlns:mc="http://schemas.openxmlformats.org/markup-compatibility/2006" xmlns:o="urn:schemas-microsoft-com:office:office" xmlns:r="http://schemas.openxmlformats.org/officeDocument/2006/relationships" xmlns:m="http://schemas.openxmlformats.org/officeDocument/2006/math" xmlns:v="urn:schemas-microsoft-com:vml" xmlns:wp14="http://schemas.microsoft.com/office/word/2010/wordprocessingDrawing" xmlns:wp="http://schemas.openxmlformats.org/drawingml/2006/wordprocessingDrawing" xmlns:w10="urn:schemas-microsoft-com:office:word" xmlns:w="http://schemas.openxmlformats.org/wordprocessingml/2006/main" xmlns:w14="http://schemas.microsoft.com/office/word/2010/wordml" xmlns:w15="http://schemas.microsoft.com/office/word/2012/wordml" xmlns:wpg="http://schemas.microsoft.com/office/word/2010/wordprocessingGroup" xmlns:wpi="http://schemas.microsoft.com/office/word/2010/wordprocessingInk" xmlns:wne="http://schemas.microsoft.com/office/word/2006/wordml" xmlns:wps="http://schemas.microsoft.com/office/word/2010/wordprocessingShape" mc:Ignorable="w14 w15 wp14">
+<w15:commentsEx xmlns:wpc="http://schemas.microsoft.com/office/word/2010/wordprocessingCanvas" xmlns:mo="http://schemas.microsoft.com/office/mac/office/2008/main" xmlns:mc="http://schemas.openxmlformats.org/markup-compatibility/2006" xmlns:mv="urn:schemas-microsoft-com:mac:vml" xmlns:o="urn:schemas-microsoft-com:office:office" xmlns:r="http://schemas.openxmlformats.org/officeDocument/2006/relationships" xmlns:m="http://schemas.openxmlformats.org/officeDocument/2006/math" xmlns:v="urn:schemas-microsoft-com:vml" xmlns:wp14="http://schemas.microsoft.com/office/word/2010/wordprocessingDrawing" xmlns:wp="http://schemas.openxmlformats.org/drawingml/2006/wordprocessingDrawing" xmlns:w10="urn:schemas-microsoft-com:office:word" xmlns:w="http://schemas.openxmlformats.org/wordprocessingml/2006/main" xmlns:w14="http://schemas.microsoft.com/office/word/2010/wordml" xmlns:w15="http://schemas.microsoft.com/office/word/2012/wordml" xmlns:wpg="http://schemas.microsoft.com/office/word/2010/wordprocessingGroup" xmlns:wpi="http://schemas.microsoft.com/office/word/2010/wordprocessingInk" xmlns:wne="http://schemas.microsoft.com/office/word/2006/wordml" xmlns:wps="http://schemas.microsoft.com/office/word/2010/wordprocessingShape" mc:Ignorable="w14 w15 wp14">
   <w15:commentEx w15:paraId="246688B9" w15:done="1"/>
   <w15:commentEx w15:paraId="056746FE" w15:done="1"/>
   <w15:commentEx w15:paraId="379915EB" w15:paraIdParent="056746FE" w15:done="1"/>
@@ -8653,7 +8909,7 @@
 </file>
 
 <file path=word/endnotes.xml><?xml version="1.0" encoding="utf-8"?>
-<w:endnotes xmlns:wpc="http://schemas.microsoft.com/office/word/2010/wordprocessingCanvas" xmlns:mc="http://schemas.openxmlformats.org/markup-compatibility/2006" xmlns:o="urn:schemas-microsoft-com:office:office" xmlns:r="http://schemas.openxmlformats.org/officeDocument/2006/relationships" xmlns:m="http://schemas.openxmlformats.org/officeDocument/2006/math" xmlns:v="urn:schemas-microsoft-com:vml" xmlns:wp14="http://schemas.microsoft.com/office/word/2010/wordprocessingDrawing" xmlns:wp="http://schemas.openxmlformats.org/drawingml/2006/wordprocessingDrawing" xmlns:w10="urn:schemas-microsoft-com:office:word" xmlns:w="http://schemas.openxmlformats.org/wordprocessingml/2006/main" xmlns:w14="http://schemas.microsoft.com/office/word/2010/wordml" xmlns:w15="http://schemas.microsoft.com/office/word/2012/wordml" xmlns:wpg="http://schemas.microsoft.com/office/word/2010/wordprocessingGroup" xmlns:wpi="http://schemas.microsoft.com/office/word/2010/wordprocessingInk" xmlns:wne="http://schemas.microsoft.com/office/word/2006/wordml" xmlns:wps="http://schemas.microsoft.com/office/word/2010/wordprocessingShape" mc:Ignorable="w14 w15 wp14">
+<w:endnotes xmlns:wpc="http://schemas.microsoft.com/office/word/2010/wordprocessingCanvas" xmlns:mo="http://schemas.microsoft.com/office/mac/office/2008/main" xmlns:mc="http://schemas.openxmlformats.org/markup-compatibility/2006" xmlns:mv="urn:schemas-microsoft-com:mac:vml" xmlns:o="urn:schemas-microsoft-com:office:office" xmlns:r="http://schemas.openxmlformats.org/officeDocument/2006/relationships" xmlns:m="http://schemas.openxmlformats.org/officeDocument/2006/math" xmlns:v="urn:schemas-microsoft-com:vml" xmlns:wp14="http://schemas.microsoft.com/office/word/2010/wordprocessingDrawing" xmlns:wp="http://schemas.openxmlformats.org/drawingml/2006/wordprocessingDrawing" xmlns:w10="urn:schemas-microsoft-com:office:word" xmlns:w="http://schemas.openxmlformats.org/wordprocessingml/2006/main" xmlns:w14="http://schemas.microsoft.com/office/word/2010/wordml" xmlns:w15="http://schemas.microsoft.com/office/word/2012/wordml" xmlns:wpg="http://schemas.microsoft.com/office/word/2010/wordprocessingGroup" xmlns:wpi="http://schemas.microsoft.com/office/word/2010/wordprocessingInk" xmlns:wne="http://schemas.microsoft.com/office/word/2006/wordml" xmlns:wps="http://schemas.microsoft.com/office/word/2010/wordprocessingShape" mc:Ignorable="w14 w15 wp14">
   <w:endnote w:type="separator" w:id="-1">
     <w:p>
       <w:pPr>
@@ -8678,7 +8934,7 @@
 </file>
 
 <file path=word/footer1.xml><?xml version="1.0" encoding="utf-8"?>
-<w:ftr xmlns:wpc="http://schemas.microsoft.com/office/word/2010/wordprocessingCanvas" xmlns:mc="http://schemas.openxmlformats.org/markup-compatibility/2006" xmlns:o="urn:schemas-microsoft-com:office:office" xmlns:r="http://schemas.openxmlformats.org/officeDocument/2006/relationships" xmlns:m="http://schemas.openxmlformats.org/officeDocument/2006/math" xmlns:v="urn:schemas-microsoft-com:vml" xmlns:wp14="http://schemas.microsoft.com/office/word/2010/wordprocessingDrawing" xmlns:wp="http://schemas.openxmlformats.org/drawingml/2006/wordprocessingDrawing" xmlns:w10="urn:schemas-microsoft-com:office:word" xmlns:w="http://schemas.openxmlformats.org/wordprocessingml/2006/main" xmlns:w14="http://schemas.microsoft.com/office/word/2010/wordml" xmlns:w15="http://schemas.microsoft.com/office/word/2012/wordml" xmlns:wpg="http://schemas.microsoft.com/office/word/2010/wordprocessingGroup" xmlns:wpi="http://schemas.microsoft.com/office/word/2010/wordprocessingInk" xmlns:wne="http://schemas.microsoft.com/office/word/2006/wordml" xmlns:wps="http://schemas.microsoft.com/office/word/2010/wordprocessingShape" mc:Ignorable="w14 w15 wp14">
+<w:ftr xmlns:wpc="http://schemas.microsoft.com/office/word/2010/wordprocessingCanvas" xmlns:mo="http://schemas.microsoft.com/office/mac/office/2008/main" xmlns:mc="http://schemas.openxmlformats.org/markup-compatibility/2006" xmlns:mv="urn:schemas-microsoft-com:mac:vml" xmlns:o="urn:schemas-microsoft-com:office:office" xmlns:r="http://schemas.openxmlformats.org/officeDocument/2006/relationships" xmlns:m="http://schemas.openxmlformats.org/officeDocument/2006/math" xmlns:v="urn:schemas-microsoft-com:vml" xmlns:wp14="http://schemas.microsoft.com/office/word/2010/wordprocessingDrawing" xmlns:wp="http://schemas.openxmlformats.org/drawingml/2006/wordprocessingDrawing" xmlns:w10="urn:schemas-microsoft-com:office:word" xmlns:w="http://schemas.openxmlformats.org/wordprocessingml/2006/main" xmlns:w14="http://schemas.microsoft.com/office/word/2010/wordml" xmlns:w15="http://schemas.microsoft.com/office/word/2012/wordml" xmlns:wpg="http://schemas.microsoft.com/office/word/2010/wordprocessingGroup" xmlns:wpi="http://schemas.microsoft.com/office/word/2010/wordprocessingInk" xmlns:wne="http://schemas.microsoft.com/office/word/2006/wordml" xmlns:wps="http://schemas.microsoft.com/office/word/2010/wordprocessingShape" mc:Ignorable="w14 w15 wp14">
   <w:p>
     <w:pPr>
       <w:pStyle w:val="Footer"/>
@@ -8695,7 +8951,7 @@
 </file>
 
 <file path=word/footer2.xml><?xml version="1.0" encoding="utf-8"?>
-<w:ftr xmlns:wpc="http://schemas.microsoft.com/office/word/2010/wordprocessingCanvas" xmlns:mc="http://schemas.openxmlformats.org/markup-compatibility/2006" xmlns:o="urn:schemas-microsoft-com:office:office" xmlns:r="http://schemas.openxmlformats.org/officeDocument/2006/relationships" xmlns:m="http://schemas.openxmlformats.org/officeDocument/2006/math" xmlns:v="urn:schemas-microsoft-com:vml" xmlns:wp14="http://schemas.microsoft.com/office/word/2010/wordprocessingDrawing" xmlns:wp="http://schemas.openxmlformats.org/drawingml/2006/wordprocessingDrawing" xmlns:w10="urn:schemas-microsoft-com:office:word" xmlns:w="http://schemas.openxmlformats.org/wordprocessingml/2006/main" xmlns:w14="http://schemas.microsoft.com/office/word/2010/wordml" xmlns:w15="http://schemas.microsoft.com/office/word/2012/wordml" xmlns:wpg="http://schemas.microsoft.com/office/word/2010/wordprocessingGroup" xmlns:wpi="http://schemas.microsoft.com/office/word/2010/wordprocessingInk" xmlns:wne="http://schemas.microsoft.com/office/word/2006/wordml" xmlns:wps="http://schemas.microsoft.com/office/word/2010/wordprocessingShape" mc:Ignorable="w14 w15 wp14">
+<w:ftr xmlns:wpc="http://schemas.microsoft.com/office/word/2010/wordprocessingCanvas" xmlns:mo="http://schemas.microsoft.com/office/mac/office/2008/main" xmlns:mc="http://schemas.openxmlformats.org/markup-compatibility/2006" xmlns:mv="urn:schemas-microsoft-com:mac:vml" xmlns:o="urn:schemas-microsoft-com:office:office" xmlns:r="http://schemas.openxmlformats.org/officeDocument/2006/relationships" xmlns:m="http://schemas.openxmlformats.org/officeDocument/2006/math" xmlns:v="urn:schemas-microsoft-com:vml" xmlns:wp14="http://schemas.microsoft.com/office/word/2010/wordprocessingDrawing" xmlns:wp="http://schemas.openxmlformats.org/drawingml/2006/wordprocessingDrawing" xmlns:w10="urn:schemas-microsoft-com:office:word" xmlns:w="http://schemas.openxmlformats.org/wordprocessingml/2006/main" xmlns:w14="http://schemas.microsoft.com/office/word/2010/wordml" xmlns:w15="http://schemas.microsoft.com/office/word/2012/wordml" xmlns:wpg="http://schemas.microsoft.com/office/word/2010/wordprocessingGroup" xmlns:wpi="http://schemas.microsoft.com/office/word/2010/wordprocessingInk" xmlns:wne="http://schemas.microsoft.com/office/word/2006/wordml" xmlns:wps="http://schemas.microsoft.com/office/word/2010/wordprocessingShape" mc:Ignorable="w14 w15 wp14">
   <w:sdt>
     <w:sdtPr>
       <w:id w:val="1053431305"/>
@@ -8724,7 +8980,7 @@
           <w:rPr>
             <w:noProof/>
           </w:rPr>
-          <w:t>19</w:t>
+          <w:t>17</w:t>
         </w:r>
         <w:r>
           <w:fldChar w:fldCharType="end"/>
@@ -8748,7 +9004,7 @@
 </file>
 
 <file path=word/footer3.xml><?xml version="1.0" encoding="utf-8"?>
-<w:ftr xmlns:wpc="http://schemas.microsoft.com/office/word/2010/wordprocessingCanvas" xmlns:mc="http://schemas.openxmlformats.org/markup-compatibility/2006" xmlns:o="urn:schemas-microsoft-com:office:office" xmlns:r="http://schemas.openxmlformats.org/officeDocument/2006/relationships" xmlns:m="http://schemas.openxmlformats.org/officeDocument/2006/math" xmlns:v="urn:schemas-microsoft-com:vml" xmlns:wp14="http://schemas.microsoft.com/office/word/2010/wordprocessingDrawing" xmlns:wp="http://schemas.openxmlformats.org/drawingml/2006/wordprocessingDrawing" xmlns:w10="urn:schemas-microsoft-com:office:word" xmlns:w="http://schemas.openxmlformats.org/wordprocessingml/2006/main" xmlns:w14="http://schemas.microsoft.com/office/word/2010/wordml" xmlns:w15="http://schemas.microsoft.com/office/word/2012/wordml" xmlns:wpg="http://schemas.microsoft.com/office/word/2010/wordprocessingGroup" xmlns:wpi="http://schemas.microsoft.com/office/word/2010/wordprocessingInk" xmlns:wne="http://schemas.microsoft.com/office/word/2006/wordml" xmlns:wps="http://schemas.microsoft.com/office/word/2010/wordprocessingShape" mc:Ignorable="w14 w15 wp14">
+<w:ftr xmlns:wpc="http://schemas.microsoft.com/office/word/2010/wordprocessingCanvas" xmlns:mo="http://schemas.microsoft.com/office/mac/office/2008/main" xmlns:mc="http://schemas.openxmlformats.org/markup-compatibility/2006" xmlns:mv="urn:schemas-microsoft-com:mac:vml" xmlns:o="urn:schemas-microsoft-com:office:office" xmlns:r="http://schemas.openxmlformats.org/officeDocument/2006/relationships" xmlns:m="http://schemas.openxmlformats.org/officeDocument/2006/math" xmlns:v="urn:schemas-microsoft-com:vml" xmlns:wp14="http://schemas.microsoft.com/office/word/2010/wordprocessingDrawing" xmlns:wp="http://schemas.openxmlformats.org/drawingml/2006/wordprocessingDrawing" xmlns:w10="urn:schemas-microsoft-com:office:word" xmlns:w="http://schemas.openxmlformats.org/wordprocessingml/2006/main" xmlns:w14="http://schemas.microsoft.com/office/word/2010/wordml" xmlns:w15="http://schemas.microsoft.com/office/word/2012/wordml" xmlns:wpg="http://schemas.microsoft.com/office/word/2010/wordprocessingGroup" xmlns:wpi="http://schemas.microsoft.com/office/word/2010/wordprocessingInk" xmlns:wne="http://schemas.microsoft.com/office/word/2006/wordml" xmlns:wps="http://schemas.microsoft.com/office/word/2010/wordprocessingShape" mc:Ignorable="w14 w15 wp14">
   <w:p>
     <w:pPr>
       <w:pStyle w:val="Footer"/>
@@ -8758,7 +9014,7 @@
 </file>
 
 <file path=word/footnotes.xml><?xml version="1.0" encoding="utf-8"?>
-<w:footnotes xmlns:wpc="http://schemas.microsoft.com/office/word/2010/wordprocessingCanvas" xmlns:mc="http://schemas.openxmlformats.org/markup-compatibility/2006" xmlns:o="urn:schemas-microsoft-com:office:office" xmlns:r="http://schemas.openxmlformats.org/officeDocument/2006/relationships" xmlns:m="http://schemas.openxmlformats.org/officeDocument/2006/math" xmlns:v="urn:schemas-microsoft-com:vml" xmlns:wp14="http://schemas.microsoft.com/office/word/2010/wordprocessingDrawing" xmlns:wp="http://schemas.openxmlformats.org/drawingml/2006/wordprocessingDrawing" xmlns:w10="urn:schemas-microsoft-com:office:word" xmlns:w="http://schemas.openxmlformats.org/wordprocessingml/2006/main" xmlns:w14="http://schemas.microsoft.com/office/word/2010/wordml" xmlns:w15="http://schemas.microsoft.com/office/word/2012/wordml" xmlns:wpg="http://schemas.microsoft.com/office/word/2010/wordprocessingGroup" xmlns:wpi="http://schemas.microsoft.com/office/word/2010/wordprocessingInk" xmlns:wne="http://schemas.microsoft.com/office/word/2006/wordml" xmlns:wps="http://schemas.microsoft.com/office/word/2010/wordprocessingShape" mc:Ignorable="w14 w15 wp14">
+<w:footnotes xmlns:wpc="http://schemas.microsoft.com/office/word/2010/wordprocessingCanvas" xmlns:mo="http://schemas.microsoft.com/office/mac/office/2008/main" xmlns:mc="http://schemas.openxmlformats.org/markup-compatibility/2006" xmlns:mv="urn:schemas-microsoft-com:mac:vml" xmlns:o="urn:schemas-microsoft-com:office:office" xmlns:r="http://schemas.openxmlformats.org/officeDocument/2006/relationships" xmlns:m="http://schemas.openxmlformats.org/officeDocument/2006/math" xmlns:v="urn:schemas-microsoft-com:vml" xmlns:wp14="http://schemas.microsoft.com/office/word/2010/wordprocessingDrawing" xmlns:wp="http://schemas.openxmlformats.org/drawingml/2006/wordprocessingDrawing" xmlns:w10="urn:schemas-microsoft-com:office:word" xmlns:w="http://schemas.openxmlformats.org/wordprocessingml/2006/main" xmlns:w14="http://schemas.microsoft.com/office/word/2010/wordml" xmlns:w15="http://schemas.microsoft.com/office/word/2012/wordml" xmlns:wpg="http://schemas.microsoft.com/office/word/2010/wordprocessingGroup" xmlns:wpi="http://schemas.microsoft.com/office/word/2010/wordprocessingInk" xmlns:wne="http://schemas.microsoft.com/office/word/2006/wordml" xmlns:wps="http://schemas.microsoft.com/office/word/2010/wordprocessingShape" mc:Ignorable="w14 w15 wp14">
   <w:footnote w:type="separator" w:id="-1">
     <w:p>
       <w:pPr>
@@ -8783,7 +9039,7 @@
 </file>
 
 <file path=word/header1.xml><?xml version="1.0" encoding="utf-8"?>
-<w:hdr xmlns:wpc="http://schemas.microsoft.com/office/word/2010/wordprocessingCanvas" xmlns:mc="http://schemas.openxmlformats.org/markup-compatibility/2006" xmlns:o="urn:schemas-microsoft-com:office:office" xmlns:r="http://schemas.openxmlformats.org/officeDocument/2006/relationships" xmlns:m="http://schemas.openxmlformats.org/officeDocument/2006/math" xmlns:v="urn:schemas-microsoft-com:vml" xmlns:wp14="http://schemas.microsoft.com/office/word/2010/wordprocessingDrawing" xmlns:wp="http://schemas.openxmlformats.org/drawingml/2006/wordprocessingDrawing" xmlns:w10="urn:schemas-microsoft-com:office:word" xmlns:w="http://schemas.openxmlformats.org/wordprocessingml/2006/main" xmlns:w14="http://schemas.microsoft.com/office/word/2010/wordml" xmlns:w15="http://schemas.microsoft.com/office/word/2012/wordml" xmlns:wpg="http://schemas.microsoft.com/office/word/2010/wordprocessingGroup" xmlns:wpi="http://schemas.microsoft.com/office/word/2010/wordprocessingInk" xmlns:wne="http://schemas.microsoft.com/office/word/2006/wordml" xmlns:wps="http://schemas.microsoft.com/office/word/2010/wordprocessingShape" mc:Ignorable="w14 w15 wp14">
+<w:hdr xmlns:wpc="http://schemas.microsoft.com/office/word/2010/wordprocessingCanvas" xmlns:mo="http://schemas.microsoft.com/office/mac/office/2008/main" xmlns:mc="http://schemas.openxmlformats.org/markup-compatibility/2006" xmlns:mv="urn:schemas-microsoft-com:mac:vml" xmlns:o="urn:schemas-microsoft-com:office:office" xmlns:r="http://schemas.openxmlformats.org/officeDocument/2006/relationships" xmlns:m="http://schemas.openxmlformats.org/officeDocument/2006/math" xmlns:v="urn:schemas-microsoft-com:vml" xmlns:wp14="http://schemas.microsoft.com/office/word/2010/wordprocessingDrawing" xmlns:wp="http://schemas.openxmlformats.org/drawingml/2006/wordprocessingDrawing" xmlns:w10="urn:schemas-microsoft-com:office:word" xmlns:w="http://schemas.openxmlformats.org/wordprocessingml/2006/main" xmlns:w14="http://schemas.microsoft.com/office/word/2010/wordml" xmlns:w15="http://schemas.microsoft.com/office/word/2012/wordml" xmlns:wpg="http://schemas.microsoft.com/office/word/2010/wordprocessingGroup" xmlns:wpi="http://schemas.microsoft.com/office/word/2010/wordprocessingInk" xmlns:wne="http://schemas.microsoft.com/office/word/2006/wordml" xmlns:wps="http://schemas.microsoft.com/office/word/2010/wordprocessingShape" mc:Ignorable="w14 w15 wp14">
   <w:p>
     <w:pPr>
       <w:pStyle w:val="Header"/>
@@ -8793,7 +9049,7 @@
 </file>
 
 <file path=word/header2.xml><?xml version="1.0" encoding="utf-8"?>
-<w:hdr xmlns:wpc="http://schemas.microsoft.com/office/word/2010/wordprocessingCanvas" xmlns:mc="http://schemas.openxmlformats.org/markup-compatibility/2006" xmlns:o="urn:schemas-microsoft-com:office:office" xmlns:r="http://schemas.openxmlformats.org/officeDocument/2006/relationships" xmlns:m="http://schemas.openxmlformats.org/officeDocument/2006/math" xmlns:v="urn:schemas-microsoft-com:vml" xmlns:wp14="http://schemas.microsoft.com/office/word/2010/wordprocessingDrawing" xmlns:wp="http://schemas.openxmlformats.org/drawingml/2006/wordprocessingDrawing" xmlns:w10="urn:schemas-microsoft-com:office:word" xmlns:w="http://schemas.openxmlformats.org/wordprocessingml/2006/main" xmlns:w14="http://schemas.microsoft.com/office/word/2010/wordml" xmlns:w15="http://schemas.microsoft.com/office/word/2012/wordml" xmlns:wpg="http://schemas.microsoft.com/office/word/2010/wordprocessingGroup" xmlns:wpi="http://schemas.microsoft.com/office/word/2010/wordprocessingInk" xmlns:wne="http://schemas.microsoft.com/office/word/2006/wordml" xmlns:wps="http://schemas.microsoft.com/office/word/2010/wordprocessingShape" mc:Ignorable="w14 w15 wp14">
+<w:hdr xmlns:wpc="http://schemas.microsoft.com/office/word/2010/wordprocessingCanvas" xmlns:mo="http://schemas.microsoft.com/office/mac/office/2008/main" xmlns:mc="http://schemas.openxmlformats.org/markup-compatibility/2006" xmlns:mv="urn:schemas-microsoft-com:mac:vml" xmlns:o="urn:schemas-microsoft-com:office:office" xmlns:r="http://schemas.openxmlformats.org/officeDocument/2006/relationships" xmlns:m="http://schemas.openxmlformats.org/officeDocument/2006/math" xmlns:v="urn:schemas-microsoft-com:vml" xmlns:wp14="http://schemas.microsoft.com/office/word/2010/wordprocessingDrawing" xmlns:wp="http://schemas.openxmlformats.org/drawingml/2006/wordprocessingDrawing" xmlns:w10="urn:schemas-microsoft-com:office:word" xmlns:w="http://schemas.openxmlformats.org/wordprocessingml/2006/main" xmlns:w14="http://schemas.microsoft.com/office/word/2010/wordml" xmlns:w15="http://schemas.microsoft.com/office/word/2012/wordml" xmlns:wpg="http://schemas.microsoft.com/office/word/2010/wordprocessingGroup" xmlns:wpi="http://schemas.microsoft.com/office/word/2010/wordprocessingInk" xmlns:wne="http://schemas.microsoft.com/office/word/2006/wordml" xmlns:wps="http://schemas.microsoft.com/office/word/2010/wordprocessingShape" mc:Ignorable="w14 w15 wp14">
   <w:p>
     <w:pPr>
       <w:pStyle w:val="Header"/>
@@ -8803,7 +9059,7 @@
 </file>
 
 <file path=word/header3.xml><?xml version="1.0" encoding="utf-8"?>
-<w:hdr xmlns:wpc="http://schemas.microsoft.com/office/word/2010/wordprocessingCanvas" xmlns:mc="http://schemas.openxmlformats.org/markup-compatibility/2006" xmlns:o="urn:schemas-microsoft-com:office:office" xmlns:r="http://schemas.openxmlformats.org/officeDocument/2006/relationships" xmlns:m="http://schemas.openxmlformats.org/officeDocument/2006/math" xmlns:v="urn:schemas-microsoft-com:vml" xmlns:wp14="http://schemas.microsoft.com/office/word/2010/wordprocessingDrawing" xmlns:wp="http://schemas.openxmlformats.org/drawingml/2006/wordprocessingDrawing" xmlns:w10="urn:schemas-microsoft-com:office:word" xmlns:w="http://schemas.openxmlformats.org/wordprocessingml/2006/main" xmlns:w14="http://schemas.microsoft.com/office/word/2010/wordml" xmlns:w15="http://schemas.microsoft.com/office/word/2012/wordml" xmlns:wpg="http://schemas.microsoft.com/office/word/2010/wordprocessingGroup" xmlns:wpi="http://schemas.microsoft.com/office/word/2010/wordprocessingInk" xmlns:wne="http://schemas.microsoft.com/office/word/2006/wordml" xmlns:wps="http://schemas.microsoft.com/office/word/2010/wordprocessingShape" mc:Ignorable="w14 w15 wp14">
+<w:hdr xmlns:wpc="http://schemas.microsoft.com/office/word/2010/wordprocessingCanvas" xmlns:mo="http://schemas.microsoft.com/office/mac/office/2008/main" xmlns:mc="http://schemas.openxmlformats.org/markup-compatibility/2006" xmlns:mv="urn:schemas-microsoft-com:mac:vml" xmlns:o="urn:schemas-microsoft-com:office:office" xmlns:r="http://schemas.openxmlformats.org/officeDocument/2006/relationships" xmlns:m="http://schemas.openxmlformats.org/officeDocument/2006/math" xmlns:v="urn:schemas-microsoft-com:vml" xmlns:wp14="http://schemas.microsoft.com/office/word/2010/wordprocessingDrawing" xmlns:wp="http://schemas.openxmlformats.org/drawingml/2006/wordprocessingDrawing" xmlns:w10="urn:schemas-microsoft-com:office:word" xmlns:w="http://schemas.openxmlformats.org/wordprocessingml/2006/main" xmlns:w14="http://schemas.microsoft.com/office/word/2010/wordml" xmlns:w15="http://schemas.microsoft.com/office/word/2012/wordml" xmlns:wpg="http://schemas.microsoft.com/office/word/2010/wordprocessingGroup" xmlns:wpi="http://schemas.microsoft.com/office/word/2010/wordprocessingInk" xmlns:wne="http://schemas.microsoft.com/office/word/2006/wordml" xmlns:wps="http://schemas.microsoft.com/office/word/2010/wordprocessingShape" mc:Ignorable="w14 w15 wp14">
   <w:p>
     <w:pPr>
       <w:pStyle w:val="Header"/>
@@ -8813,8 +9069,8 @@
 </file>
 
 <file path=word/numbering.xml><?xml version="1.0" encoding="utf-8"?>
-<w:numbering xmlns:wpc="http://schemas.microsoft.com/office/word/2010/wordprocessingCanvas" xmlns:mc="http://schemas.openxmlformats.org/markup-compatibility/2006" xmlns:o="urn:schemas-microsoft-com:office:office" xmlns:r="http://schemas.openxmlformats.org/officeDocument/2006/relationships" xmlns:m="http://schemas.openxmlformats.org/officeDocument/2006/math" xmlns:v="urn:schemas-microsoft-com:vml" xmlns:wp14="http://schemas.microsoft.com/office/word/2010/wordprocessingDrawing" xmlns:wp="http://schemas.openxmlformats.org/drawingml/2006/wordprocessingDrawing" xmlns:w10="urn:schemas-microsoft-com:office:word" xmlns:w="http://schemas.openxmlformats.org/wordprocessingml/2006/main" xmlns:w14="http://schemas.microsoft.com/office/word/2010/wordml" xmlns:w15="http://schemas.microsoft.com/office/word/2012/wordml" xmlns:wpg="http://schemas.microsoft.com/office/word/2010/wordprocessingGroup" xmlns:wpi="http://schemas.microsoft.com/office/word/2010/wordprocessingInk" xmlns:wne="http://schemas.microsoft.com/office/word/2006/wordml" xmlns:wps="http://schemas.microsoft.com/office/word/2010/wordprocessingShape" mc:Ignorable="w14 w15 wp14">
-  <w:abstractNum w:abstractNumId="0" w15:restartNumberingAfterBreak="0">
+<w:numbering xmlns:wpc="http://schemas.microsoft.com/office/word/2010/wordprocessingCanvas" xmlns:mo="http://schemas.microsoft.com/office/mac/office/2008/main" xmlns:mc="http://schemas.openxmlformats.org/markup-compatibility/2006" xmlns:mv="urn:schemas-microsoft-com:mac:vml" xmlns:o="urn:schemas-microsoft-com:office:office" xmlns:r="http://schemas.openxmlformats.org/officeDocument/2006/relationships" xmlns:m="http://schemas.openxmlformats.org/officeDocument/2006/math" xmlns:v="urn:schemas-microsoft-com:vml" xmlns:wp14="http://schemas.microsoft.com/office/word/2010/wordprocessingDrawing" xmlns:wp="http://schemas.openxmlformats.org/drawingml/2006/wordprocessingDrawing" xmlns:w10="urn:schemas-microsoft-com:office:word" xmlns:w="http://schemas.openxmlformats.org/wordprocessingml/2006/main" xmlns:w14="http://schemas.microsoft.com/office/word/2010/wordml" xmlns:w15="http://schemas.microsoft.com/office/word/2012/wordml" xmlns:wpg="http://schemas.microsoft.com/office/word/2010/wordprocessingGroup" xmlns:wpi="http://schemas.microsoft.com/office/word/2010/wordprocessingInk" xmlns:wne="http://schemas.microsoft.com/office/word/2006/wordml" xmlns:wps="http://schemas.microsoft.com/office/word/2010/wordprocessingShape" mc:Ignorable="w14 w15 wp14">
+  <w:abstractNum w:abstractNumId="0">
     <w:nsid w:val="021A5CE7"/>
     <w:multiLevelType w:val="multilevel"/>
     <w:tmpl w:val="A30EF024"/>
@@ -8963,7 +9219,7 @@
       </w:rPr>
     </w:lvl>
   </w:abstractNum>
-  <w:abstractNum w:abstractNumId="1" w15:restartNumberingAfterBreak="0">
+  <w:abstractNum w:abstractNumId="1">
     <w:nsid w:val="044C7E57"/>
     <w:multiLevelType w:val="multilevel"/>
     <w:tmpl w:val="0C0A001F"/>
@@ -9049,7 +9305,7 @@
       </w:pPr>
     </w:lvl>
   </w:abstractNum>
-  <w:abstractNum w:abstractNumId="2" w15:restartNumberingAfterBreak="0">
+  <w:abstractNum w:abstractNumId="2">
     <w:nsid w:val="05D20A3A"/>
     <w:multiLevelType w:val="multilevel"/>
     <w:tmpl w:val="F54CFAB0"/>
@@ -9141,7 +9397,7 @@
       </w:pPr>
     </w:lvl>
   </w:abstractNum>
-  <w:abstractNum w:abstractNumId="3" w15:restartNumberingAfterBreak="0">
+  <w:abstractNum w:abstractNumId="3">
     <w:nsid w:val="075A2F10"/>
     <w:multiLevelType w:val="hybridMultilevel"/>
     <w:tmpl w:val="8E2A6668"/>
@@ -9230,7 +9486,7 @@
       </w:pPr>
     </w:lvl>
   </w:abstractNum>
-  <w:abstractNum w:abstractNumId="4" w15:restartNumberingAfterBreak="0">
+  <w:abstractNum w:abstractNumId="4">
     <w:nsid w:val="09181939"/>
     <w:multiLevelType w:val="multilevel"/>
     <w:tmpl w:val="F6A6C324"/>
@@ -9346,7 +9602,7 @@
       </w:rPr>
     </w:lvl>
   </w:abstractNum>
-  <w:abstractNum w:abstractNumId="5" w15:restartNumberingAfterBreak="0">
+  <w:abstractNum w:abstractNumId="5">
     <w:nsid w:val="0D477DD1"/>
     <w:multiLevelType w:val="multilevel"/>
     <w:tmpl w:val="0C0A001D"/>
@@ -9432,7 +9688,7 @@
       </w:pPr>
     </w:lvl>
   </w:abstractNum>
-  <w:abstractNum w:abstractNumId="6" w15:restartNumberingAfterBreak="0">
+  <w:abstractNum w:abstractNumId="6">
     <w:nsid w:val="0D8150A2"/>
     <w:multiLevelType w:val="multilevel"/>
     <w:tmpl w:val="F6A6C324"/>
@@ -9548,7 +9804,7 @@
       </w:rPr>
     </w:lvl>
   </w:abstractNum>
-  <w:abstractNum w:abstractNumId="7" w15:restartNumberingAfterBreak="0">
+  <w:abstractNum w:abstractNumId="7">
     <w:nsid w:val="0F237054"/>
     <w:multiLevelType w:val="multilevel"/>
     <w:tmpl w:val="F6A6C324"/>
@@ -9664,7 +9920,7 @@
       </w:rPr>
     </w:lvl>
   </w:abstractNum>
-  <w:abstractNum w:abstractNumId="8" w15:restartNumberingAfterBreak="0">
+  <w:abstractNum w:abstractNumId="8">
     <w:nsid w:val="11145EBD"/>
     <w:multiLevelType w:val="hybridMultilevel"/>
     <w:tmpl w:val="3C168E2E"/>
@@ -9754,7 +10010,7 @@
       </w:pPr>
     </w:lvl>
   </w:abstractNum>
-  <w:abstractNum w:abstractNumId="9" w15:restartNumberingAfterBreak="0">
+  <w:abstractNum w:abstractNumId="9">
     <w:nsid w:val="154B033E"/>
     <w:multiLevelType w:val="multilevel"/>
     <w:tmpl w:val="E2F2DD2E"/>
@@ -9840,7 +10096,7 @@
       </w:pPr>
     </w:lvl>
   </w:abstractNum>
-  <w:abstractNum w:abstractNumId="10" w15:restartNumberingAfterBreak="0">
+  <w:abstractNum w:abstractNumId="10">
     <w:nsid w:val="16487DB6"/>
     <w:multiLevelType w:val="hybridMultilevel"/>
     <w:tmpl w:val="CAA00DFE"/>
@@ -9929,7 +10185,7 @@
       </w:pPr>
     </w:lvl>
   </w:abstractNum>
-  <w:abstractNum w:abstractNumId="11" w15:restartNumberingAfterBreak="0">
+  <w:abstractNum w:abstractNumId="11">
     <w:nsid w:val="1AFB39F7"/>
     <w:multiLevelType w:val="multilevel"/>
     <w:tmpl w:val="E53E1C6C"/>
@@ -10042,7 +10298,7 @@
       </w:rPr>
     </w:lvl>
   </w:abstractNum>
-  <w:abstractNum w:abstractNumId="12" w15:restartNumberingAfterBreak="0">
+  <w:abstractNum w:abstractNumId="12">
     <w:nsid w:val="1D1A30D1"/>
     <w:multiLevelType w:val="hybridMultilevel"/>
     <w:tmpl w:val="F0C09632"/>
@@ -10155,7 +10411,7 @@
       </w:rPr>
     </w:lvl>
   </w:abstractNum>
-  <w:abstractNum w:abstractNumId="13" w15:restartNumberingAfterBreak="0">
+  <w:abstractNum w:abstractNumId="13">
     <w:nsid w:val="1DFE4328"/>
     <w:multiLevelType w:val="multilevel"/>
     <w:tmpl w:val="46BC07EC"/>
@@ -10304,7 +10560,7 @@
       </w:rPr>
     </w:lvl>
   </w:abstractNum>
-  <w:abstractNum w:abstractNumId="14" w15:restartNumberingAfterBreak="0">
+  <w:abstractNum w:abstractNumId="14">
     <w:nsid w:val="1F3325B6"/>
     <w:multiLevelType w:val="hybridMultilevel"/>
     <w:tmpl w:val="6EA2D5FA"/>
@@ -10416,7 +10672,7 @@
       </w:rPr>
     </w:lvl>
   </w:abstractNum>
-  <w:abstractNum w:abstractNumId="15" w15:restartNumberingAfterBreak="0">
+  <w:abstractNum w:abstractNumId="15">
     <w:nsid w:val="250F7235"/>
     <w:multiLevelType w:val="multilevel"/>
     <w:tmpl w:val="0C0A001F"/>
@@ -10502,7 +10758,7 @@
       </w:pPr>
     </w:lvl>
   </w:abstractNum>
-  <w:abstractNum w:abstractNumId="16" w15:restartNumberingAfterBreak="0">
+  <w:abstractNum w:abstractNumId="16">
     <w:nsid w:val="2A5A6F65"/>
     <w:multiLevelType w:val="multilevel"/>
     <w:tmpl w:val="2D34835E"/>
@@ -10618,7 +10874,7 @@
       </w:rPr>
     </w:lvl>
   </w:abstractNum>
-  <w:abstractNum w:abstractNumId="17" w15:restartNumberingAfterBreak="0">
+  <w:abstractNum w:abstractNumId="17">
     <w:nsid w:val="2B7C6619"/>
     <w:multiLevelType w:val="multilevel"/>
     <w:tmpl w:val="A81020EA"/>
@@ -10731,7 +10987,7 @@
       </w:rPr>
     </w:lvl>
   </w:abstractNum>
-  <w:abstractNum w:abstractNumId="18" w15:restartNumberingAfterBreak="0">
+  <w:abstractNum w:abstractNumId="18">
     <w:nsid w:val="2BE94AD7"/>
     <w:multiLevelType w:val="multilevel"/>
     <w:tmpl w:val="A81020EA"/>
@@ -10844,7 +11100,7 @@
       </w:rPr>
     </w:lvl>
   </w:abstractNum>
-  <w:abstractNum w:abstractNumId="19" w15:restartNumberingAfterBreak="0">
+  <w:abstractNum w:abstractNumId="19">
     <w:nsid w:val="2BEC2E41"/>
     <w:multiLevelType w:val="hybridMultilevel"/>
     <w:tmpl w:val="7C86BA38"/>
@@ -10956,7 +11212,7 @@
       </w:rPr>
     </w:lvl>
   </w:abstractNum>
-  <w:abstractNum w:abstractNumId="20" w15:restartNumberingAfterBreak="0">
+  <w:abstractNum w:abstractNumId="20">
     <w:nsid w:val="2BEE7E71"/>
     <w:multiLevelType w:val="multilevel"/>
     <w:tmpl w:val="FA2024E6"/>
@@ -11105,7 +11361,7 @@
       </w:rPr>
     </w:lvl>
   </w:abstractNum>
-  <w:abstractNum w:abstractNumId="21" w15:restartNumberingAfterBreak="0">
+  <w:abstractNum w:abstractNumId="21">
     <w:nsid w:val="30CA7E1F"/>
     <w:multiLevelType w:val="multilevel"/>
     <w:tmpl w:val="0C0A001F"/>
@@ -11191,7 +11447,7 @@
       </w:pPr>
     </w:lvl>
   </w:abstractNum>
-  <w:abstractNum w:abstractNumId="22" w15:restartNumberingAfterBreak="0">
+  <w:abstractNum w:abstractNumId="22">
     <w:nsid w:val="363C4B4F"/>
     <w:multiLevelType w:val="hybridMultilevel"/>
     <w:tmpl w:val="D9BA427E"/>
@@ -11303,7 +11559,7 @@
       </w:rPr>
     </w:lvl>
   </w:abstractNum>
-  <w:abstractNum w:abstractNumId="23" w15:restartNumberingAfterBreak="0">
+  <w:abstractNum w:abstractNumId="23">
     <w:nsid w:val="377549AE"/>
     <w:multiLevelType w:val="hybridMultilevel"/>
     <w:tmpl w:val="17489AF6"/>
@@ -11392,7 +11648,7 @@
       </w:pPr>
     </w:lvl>
   </w:abstractNum>
-  <w:abstractNum w:abstractNumId="24" w15:restartNumberingAfterBreak="0">
+  <w:abstractNum w:abstractNumId="24">
     <w:nsid w:val="3E94689B"/>
     <w:multiLevelType w:val="hybridMultilevel"/>
     <w:tmpl w:val="A8DEC504"/>
@@ -11504,7 +11760,7 @@
       </w:rPr>
     </w:lvl>
   </w:abstractNum>
-  <w:abstractNum w:abstractNumId="25" w15:restartNumberingAfterBreak="0">
+  <w:abstractNum w:abstractNumId="25">
     <w:nsid w:val="3F4E4A14"/>
     <w:multiLevelType w:val="hybridMultilevel"/>
     <w:tmpl w:val="EE223598"/>
@@ -11593,7 +11849,7 @@
       </w:pPr>
     </w:lvl>
   </w:abstractNum>
-  <w:abstractNum w:abstractNumId="26" w15:restartNumberingAfterBreak="0">
+  <w:abstractNum w:abstractNumId="26">
     <w:nsid w:val="401B129F"/>
     <w:multiLevelType w:val="multilevel"/>
     <w:tmpl w:val="F6A6C324"/>
@@ -11709,7 +11965,7 @@
       </w:rPr>
     </w:lvl>
   </w:abstractNum>
-  <w:abstractNum w:abstractNumId="27" w15:restartNumberingAfterBreak="0">
+  <w:abstractNum w:abstractNumId="27">
     <w:nsid w:val="4D2965A7"/>
     <w:multiLevelType w:val="multilevel"/>
     <w:tmpl w:val="AD5C4AAE"/>
@@ -11795,7 +12051,7 @@
       </w:pPr>
     </w:lvl>
   </w:abstractNum>
-  <w:abstractNum w:abstractNumId="28" w15:restartNumberingAfterBreak="0">
+  <w:abstractNum w:abstractNumId="28">
     <w:nsid w:val="4E4B4E8A"/>
     <w:multiLevelType w:val="multilevel"/>
     <w:tmpl w:val="F6A6C324"/>
@@ -11911,7 +12167,7 @@
       </w:rPr>
     </w:lvl>
   </w:abstractNum>
-  <w:abstractNum w:abstractNumId="29" w15:restartNumberingAfterBreak="0">
+  <w:abstractNum w:abstractNumId="29">
     <w:nsid w:val="4ED90E92"/>
     <w:multiLevelType w:val="multilevel"/>
     <w:tmpl w:val="C8A287B4"/>
@@ -11997,7 +12253,7 @@
       </w:pPr>
     </w:lvl>
   </w:abstractNum>
-  <w:abstractNum w:abstractNumId="30" w15:restartNumberingAfterBreak="0">
+  <w:abstractNum w:abstractNumId="30">
     <w:nsid w:val="57FC2139"/>
     <w:multiLevelType w:val="multilevel"/>
     <w:tmpl w:val="6192ADC6"/>
@@ -12083,7 +12339,7 @@
       </w:pPr>
     </w:lvl>
   </w:abstractNum>
-  <w:abstractNum w:abstractNumId="31" w15:restartNumberingAfterBreak="0">
+  <w:abstractNum w:abstractNumId="31">
     <w:nsid w:val="5B690EFF"/>
     <w:multiLevelType w:val="multilevel"/>
     <w:tmpl w:val="0C0A001F"/>
@@ -12169,7 +12425,7 @@
       </w:pPr>
     </w:lvl>
   </w:abstractNum>
-  <w:abstractNum w:abstractNumId="32" w15:restartNumberingAfterBreak="0">
+  <w:abstractNum w:abstractNumId="32">
     <w:nsid w:val="5C864ADC"/>
     <w:multiLevelType w:val="multilevel"/>
     <w:tmpl w:val="F6A6C324"/>
@@ -12285,7 +12541,7 @@
       </w:rPr>
     </w:lvl>
   </w:abstractNum>
-  <w:abstractNum w:abstractNumId="33" w15:restartNumberingAfterBreak="0">
+  <w:abstractNum w:abstractNumId="33">
     <w:nsid w:val="62DB425B"/>
     <w:multiLevelType w:val="hybridMultilevel"/>
     <w:tmpl w:val="DECCBCFC"/>
@@ -12397,7 +12653,7 @@
       </w:rPr>
     </w:lvl>
   </w:abstractNum>
-  <w:abstractNum w:abstractNumId="34" w15:restartNumberingAfterBreak="0">
+  <w:abstractNum w:abstractNumId="34">
     <w:nsid w:val="6ADE2528"/>
     <w:multiLevelType w:val="hybridMultilevel"/>
     <w:tmpl w:val="3CB0A5FA"/>
@@ -12483,7 +12739,7 @@
       </w:pPr>
     </w:lvl>
   </w:abstractNum>
-  <w:abstractNum w:abstractNumId="35" w15:restartNumberingAfterBreak="0">
+  <w:abstractNum w:abstractNumId="35">
     <w:nsid w:val="6BDA6346"/>
     <w:multiLevelType w:val="multilevel"/>
     <w:tmpl w:val="6EBCC10C"/>
@@ -12632,7 +12888,7 @@
       </w:rPr>
     </w:lvl>
   </w:abstractNum>
-  <w:abstractNum w:abstractNumId="36" w15:restartNumberingAfterBreak="0">
+  <w:abstractNum w:abstractNumId="36">
     <w:nsid w:val="6EFE59DD"/>
     <w:multiLevelType w:val="hybridMultilevel"/>
     <w:tmpl w:val="7C72C318"/>
@@ -12744,7 +13000,7 @@
       </w:rPr>
     </w:lvl>
   </w:abstractNum>
-  <w:abstractNum w:abstractNumId="37" w15:restartNumberingAfterBreak="0">
+  <w:abstractNum w:abstractNumId="37">
     <w:nsid w:val="6F2F2997"/>
     <w:multiLevelType w:val="multilevel"/>
     <w:tmpl w:val="2D34835E"/>
@@ -12860,7 +13116,7 @@
       </w:rPr>
     </w:lvl>
   </w:abstractNum>
-  <w:abstractNum w:abstractNumId="38" w15:restartNumberingAfterBreak="0">
+  <w:abstractNum w:abstractNumId="38">
     <w:nsid w:val="76C710A1"/>
     <w:multiLevelType w:val="multilevel"/>
     <w:tmpl w:val="575A829A"/>
@@ -13009,7 +13265,7 @@
       </w:rPr>
     </w:lvl>
   </w:abstractNum>
-  <w:abstractNum w:abstractNumId="39" w15:restartNumberingAfterBreak="0">
+  <w:abstractNum w:abstractNumId="39">
     <w:nsid w:val="7EBD5BD9"/>
     <w:multiLevelType w:val="multilevel"/>
     <w:tmpl w:val="BEA40F82"/>
@@ -13462,7 +13718,7 @@
 </file>
 
 <file path=word/people.xml><?xml version="1.0" encoding="utf-8"?>
-<w15:people xmlns:wpc="http://schemas.microsoft.com/office/word/2010/wordprocessingCanvas" xmlns:mc="http://schemas.openxmlformats.org/markup-compatibility/2006" xmlns:o="urn:schemas-microsoft-com:office:office" xmlns:r="http://schemas.openxmlformats.org/officeDocument/2006/relationships" xmlns:m="http://schemas.openxmlformats.org/officeDocument/2006/math" xmlns:v="urn:schemas-microsoft-com:vml" xmlns:wp14="http://schemas.microsoft.com/office/word/2010/wordprocessingDrawing" xmlns:wp="http://schemas.openxmlformats.org/drawingml/2006/wordprocessingDrawing" xmlns:w10="urn:schemas-microsoft-com:office:word" xmlns:w="http://schemas.openxmlformats.org/wordprocessingml/2006/main" xmlns:w14="http://schemas.microsoft.com/office/word/2010/wordml" xmlns:w15="http://schemas.microsoft.com/office/word/2012/wordml" xmlns:wpg="http://schemas.microsoft.com/office/word/2010/wordprocessingGroup" xmlns:wpi="http://schemas.microsoft.com/office/word/2010/wordprocessingInk" xmlns:wne="http://schemas.microsoft.com/office/word/2006/wordml" xmlns:wps="http://schemas.microsoft.com/office/word/2010/wordprocessingShape" mc:Ignorable="w14 w15 wp14">
+<w15:people xmlns:wpc="http://schemas.microsoft.com/office/word/2010/wordprocessingCanvas" xmlns:mo="http://schemas.microsoft.com/office/mac/office/2008/main" xmlns:mc="http://schemas.openxmlformats.org/markup-compatibility/2006" xmlns:mv="urn:schemas-microsoft-com:mac:vml" xmlns:o="urn:schemas-microsoft-com:office:office" xmlns:r="http://schemas.openxmlformats.org/officeDocument/2006/relationships" xmlns:m="http://schemas.openxmlformats.org/officeDocument/2006/math" xmlns:v="urn:schemas-microsoft-com:vml" xmlns:wp14="http://schemas.microsoft.com/office/word/2010/wordprocessingDrawing" xmlns:wp="http://schemas.openxmlformats.org/drawingml/2006/wordprocessingDrawing" xmlns:w10="urn:schemas-microsoft-com:office:word" xmlns:w="http://schemas.openxmlformats.org/wordprocessingml/2006/main" xmlns:w14="http://schemas.microsoft.com/office/word/2010/wordml" xmlns:w15="http://schemas.microsoft.com/office/word/2012/wordml" xmlns:wpg="http://schemas.microsoft.com/office/word/2010/wordprocessingGroup" xmlns:wpi="http://schemas.microsoft.com/office/word/2010/wordprocessingInk" xmlns:wne="http://schemas.microsoft.com/office/word/2006/wordml" xmlns:wps="http://schemas.microsoft.com/office/word/2010/wordprocessingShape" mc:Ignorable="w14 w15 wp14">
   <w15:person w15:author="Uribe, A">
     <w15:presenceInfo w15:providerId="AD" w15:userId="S-1-5-21-1802859667-647903414-1863928812-1040520"/>
   </w15:person>
@@ -13492,7 +13748,7 @@
       </w:pPr>
     </w:pPrDefault>
   </w:docDefaults>
-  <w:latentStyles w:defLockedState="0" w:defUIPriority="99" w:defSemiHidden="0" w:defUnhideWhenUsed="0" w:defQFormat="0" w:count="371">
+  <w:latentStyles w:defLockedState="0" w:defUIPriority="99" w:defSemiHidden="0" w:defUnhideWhenUsed="0" w:defQFormat="0" w:count="382">
     <w:lsdException w:name="Normal" w:uiPriority="0" w:qFormat="1"/>
     <w:lsdException w:name="heading 1" w:uiPriority="9" w:qFormat="1"/>
     <w:lsdException w:name="heading 2" w:semiHidden="1" w:uiPriority="9" w:unhideWhenUsed="1" w:qFormat="1"/>
@@ -13598,7 +13854,6 @@
     <w:lsdException w:name="HTML Sample" w:semiHidden="1" w:unhideWhenUsed="1"/>
     <w:lsdException w:name="HTML Typewriter" w:semiHidden="1" w:unhideWhenUsed="1"/>
     <w:lsdException w:name="HTML Variable" w:semiHidden="1" w:unhideWhenUsed="1"/>
-    <w:lsdException w:name="Normal Table" w:semiHidden="1" w:unhideWhenUsed="1"/>
     <w:lsdException w:name="annotation subject" w:semiHidden="1" w:unhideWhenUsed="1"/>
     <w:lsdException w:name="No List" w:semiHidden="1" w:unhideWhenUsed="1"/>
     <w:lsdException w:name="Outline List 1" w:semiHidden="1" w:unhideWhenUsed="1"/>
@@ -13644,11 +13899,9 @@
     <w:lsdException w:name="Table Subtle 1" w:semiHidden="1" w:unhideWhenUsed="1"/>
     <w:lsdException w:name="Table Subtle 2" w:semiHidden="1" w:unhideWhenUsed="1"/>
     <w:lsdException w:name="Table Web 1" w:semiHidden="1" w:unhideWhenUsed="1"/>
-    <w:lsdException w:name="Table Web 2" w:semiHidden="1" w:unhideWhenUsed="1"/>
     <w:lsdException w:name="Table Web 3" w:semiHidden="1" w:unhideWhenUsed="1"/>
     <w:lsdException w:name="Balloon Text" w:semiHidden="1" w:unhideWhenUsed="1"/>
     <w:lsdException w:name="Table Grid" w:uiPriority="39"/>
-    <w:lsdException w:name="Table Theme" w:semiHidden="1" w:unhideWhenUsed="1"/>
     <w:lsdException w:name="Placeholder Text" w:semiHidden="1"/>
     <w:lsdException w:name="No Spacing" w:uiPriority="1" w:qFormat="1"/>
     <w:lsdException w:name="Light Shading" w:uiPriority="60"/>
@@ -13864,6 +14117,8 @@
     <w:lsdException w:name="List Table 5 Dark Accent 6" w:uiPriority="50"/>
     <w:lsdException w:name="List Table 6 Colorful Accent 6" w:uiPriority="51"/>
     <w:lsdException w:name="List Table 7 Colorful Accent 6" w:uiPriority="52"/>
+    <w:lsdException w:name="Mention" w:semiHidden="1" w:unhideWhenUsed="1"/>
+    <w:lsdException w:name="Smart Hyperlink" w:semiHidden="1" w:unhideWhenUsed="1"/>
   </w:latentStyles>
   <w:style w:type="paragraph" w:default="1" w:styleId="Normal">
     <w:name w:val="Normal"/>
@@ -14523,6 +14778,7 @@
       <w:spacing w:after="0" w:line="240" w:lineRule="auto"/>
     </w:pPr>
     <w:tblPr>
+      <w:tblInd w:w="0" w:type="dxa"/>
       <w:tblBorders>
         <w:top w:val="single" w:sz="4" w:space="0" w:color="auto"/>
         <w:left w:val="single" w:sz="4" w:space="0" w:color="auto"/>
@@ -14531,6 +14787,12 @@
         <w:insideH w:val="single" w:sz="4" w:space="0" w:color="auto"/>
         <w:insideV w:val="single" w:sz="4" w:space="0" w:color="auto"/>
       </w:tblBorders>
+      <w:tblCellMar>
+        <w:top w:w="0" w:type="dxa"/>
+        <w:left w:w="108" w:type="dxa"/>
+        <w:bottom w:w="0" w:type="dxa"/>
+        <w:right w:w="108" w:type="dxa"/>
+      </w:tblCellMar>
     </w:tblPr>
   </w:style>
   <w:style w:type="character" w:customStyle="1" w:styleId="TtuloIntroCar">
@@ -15047,7 +15309,7 @@
 </file>
 
 <file path=word/glossary/document.xml><?xml version="1.0" encoding="utf-8"?>
-<w:glossaryDocument xmlns:wpc="http://schemas.microsoft.com/office/word/2010/wordprocessingCanvas" xmlns:mc="http://schemas.openxmlformats.org/markup-compatibility/2006" xmlns:o="urn:schemas-microsoft-com:office:office" xmlns:r="http://schemas.openxmlformats.org/officeDocument/2006/relationships" xmlns:m="http://schemas.openxmlformats.org/officeDocument/2006/math" xmlns:v="urn:schemas-microsoft-com:vml" xmlns:wp14="http://schemas.microsoft.com/office/word/2010/wordprocessingDrawing" xmlns:wp="http://schemas.openxmlformats.org/drawingml/2006/wordprocessingDrawing" xmlns:w10="urn:schemas-microsoft-com:office:word" xmlns:w="http://schemas.openxmlformats.org/wordprocessingml/2006/main" xmlns:w14="http://schemas.microsoft.com/office/word/2010/wordml" xmlns:w15="http://schemas.microsoft.com/office/word/2012/wordml" xmlns:wpg="http://schemas.microsoft.com/office/word/2010/wordprocessingGroup" xmlns:wpi="http://schemas.microsoft.com/office/word/2010/wordprocessingInk" xmlns:wne="http://schemas.microsoft.com/office/word/2006/wordml" xmlns:wps="http://schemas.microsoft.com/office/word/2010/wordprocessingShape" mc:Ignorable="w14 w15 wp14">
+<w:glossaryDocument xmlns:wpc="http://schemas.microsoft.com/office/word/2010/wordprocessingCanvas" xmlns:mo="http://schemas.microsoft.com/office/mac/office/2008/main" xmlns:mc="http://schemas.openxmlformats.org/markup-compatibility/2006" xmlns:mv="urn:schemas-microsoft-com:mac:vml" xmlns:o="urn:schemas-microsoft-com:office:office" xmlns:r="http://schemas.openxmlformats.org/officeDocument/2006/relationships" xmlns:m="http://schemas.openxmlformats.org/officeDocument/2006/math" xmlns:v="urn:schemas-microsoft-com:vml" xmlns:wp14="http://schemas.microsoft.com/office/word/2010/wordprocessingDrawing" xmlns:wp="http://schemas.openxmlformats.org/drawingml/2006/wordprocessingDrawing" xmlns:w10="urn:schemas-microsoft-com:office:word" xmlns:w="http://schemas.openxmlformats.org/wordprocessingml/2006/main" xmlns:w14="http://schemas.microsoft.com/office/word/2010/wordml" xmlns:w15="http://schemas.microsoft.com/office/word/2012/wordml" xmlns:wpg="http://schemas.microsoft.com/office/word/2010/wordprocessingGroup" xmlns:wpi="http://schemas.microsoft.com/office/word/2010/wordprocessingInk" xmlns:wne="http://schemas.microsoft.com/office/word/2006/wordml" xmlns:wps="http://schemas.microsoft.com/office/word/2010/wordprocessingShape" mc:Ignorable="w14 w15 wp14">
   <w:docParts>
     <w:docPart>
       <w:docPartPr>
@@ -15269,7 +15531,7 @@
   <w:font w:name="Symbol">
     <w:panose1 w:val="05050102010706020507"/>
     <w:charset w:val="02"/>
-    <w:family w:val="roman"/>
+    <w:family w:val="auto"/>
     <w:pitch w:val="variable"/>
     <w:sig w:usb0="00000000" w:usb1="10000000" w:usb2="00000000" w:usb3="00000000" w:csb0="80000000" w:csb1="00000000"/>
   </w:font>
@@ -15278,12 +15540,12 @@
     <w:charset w:val="00"/>
     <w:family w:val="roman"/>
     <w:pitch w:val="variable"/>
-    <w:sig w:usb0="E0002AFF" w:usb1="C0007841" w:usb2="00000009" w:usb3="00000000" w:csb0="000001FF" w:csb1="00000000"/>
+    <w:sig w:usb0="E0002AEF" w:usb1="C0007841" w:usb2="00000009" w:usb3="00000000" w:csb0="000001FF" w:csb1="00000000"/>
   </w:font>
   <w:font w:name="Courier New">
     <w:panose1 w:val="02070309020205020404"/>
     <w:charset w:val="00"/>
-    <w:family w:val="modern"/>
+    <w:family w:val="roman"/>
     <w:pitch w:val="fixed"/>
     <w:sig w:usb0="E0002AFF" w:usb1="C0007843" w:usb2="00000009" w:usb3="00000000" w:csb0="000001FF" w:csb1="00000000"/>
   </w:font>
@@ -15294,24 +15556,14 @@
     <w:pitch w:val="variable"/>
     <w:sig w:usb0="00000000" w:usb1="10000000" w:usb2="00000000" w:usb3="00000000" w:csb0="80000000" w:csb1="00000000"/>
   </w:font>
-  <w:font w:name="SimSun">
-    <w:altName w:val="宋体"/>
-    <w:panose1 w:val="02010600030101010101"/>
+  <w:font w:name="宋体">
     <w:charset w:val="86"/>
     <w:family w:val="auto"/>
     <w:pitch w:val="variable"/>
     <w:sig w:usb0="00000003" w:usb1="288F0000" w:usb2="00000016" w:usb3="00000000" w:csb0="00040001" w:csb1="00000000"/>
   </w:font>
-  <w:font w:name="SimHei">
-    <w:altName w:val="黑体"/>
-    <w:panose1 w:val="02010609060101010101"/>
-    <w:charset w:val="86"/>
-    <w:family w:val="modern"/>
-    <w:pitch w:val="fixed"/>
-    <w:sig w:usb0="800002BF" w:usb1="38CF7CFA" w:usb2="00000016" w:usb3="00000000" w:csb0="00040001" w:csb1="00000000"/>
-  </w:font>
   <w:font w:name="Segoe UI">
-    <w:panose1 w:val="020B0502040204020203"/>
+    <w:altName w:val="Calibri"/>
     <w:charset w:val="00"/>
     <w:family w:val="swiss"/>
     <w:pitch w:val="variable"/>
@@ -15337,6 +15589,20 @@
     <w:family w:val="swiss"/>
     <w:pitch w:val="variable"/>
     <w:sig w:usb0="E0002AFF" w:usb1="C0007843" w:usb2="00000009" w:usb3="00000000" w:csb0="000001FF" w:csb1="00000000"/>
+  </w:font>
+  <w:font w:name="DengXian">
+    <w:panose1 w:val="02010600030101010101"/>
+    <w:charset w:val="86"/>
+    <w:family w:val="script"/>
+    <w:pitch w:val="variable"/>
+    <w:sig w:usb0="A00002BF" w:usb1="38CF7CFA" w:usb2="00000016" w:usb3="00000000" w:csb0="0004000F" w:csb1="00000000"/>
+  </w:font>
+  <w:font w:name="DengXian Light">
+    <w:panose1 w:val="02010600030101010101"/>
+    <w:charset w:val="86"/>
+    <w:family w:val="script"/>
+    <w:pitch w:val="variable"/>
+    <w:sig w:usb0="A00002BF" w:usb1="38CF7CFA" w:usb2="00000016" w:usb3="00000000" w:csb0="0004000F" w:csb1="00000000"/>
   </w:font>
   <w:font w:name="Calibri Light">
     <w:panose1 w:val="020F0302020204030204"/>
@@ -15366,6 +15632,7 @@
   <w:rsids>
     <w:rsidRoot w:val="000F17F6"/>
     <w:rsid w:val="000F17F6"/>
+    <w:rsid w:val="001753A8"/>
     <w:rsid w:val="003D1B10"/>
     <w:rsid w:val="007F45B1"/>
     <w:rsid w:val="00816A90"/>
@@ -15416,7 +15683,7 @@
       </w:pPr>
     </w:pPrDefault>
   </w:docDefaults>
-  <w:latentStyles w:defLockedState="0" w:defUIPriority="99" w:defSemiHidden="0" w:defUnhideWhenUsed="0" w:defQFormat="0" w:count="371">
+  <w:latentStyles w:defLockedState="0" w:defUIPriority="99" w:defSemiHidden="0" w:defUnhideWhenUsed="0" w:defQFormat="0" w:count="382">
     <w:lsdException w:name="Normal" w:uiPriority="0" w:qFormat="1"/>
     <w:lsdException w:name="heading 1" w:uiPriority="9" w:qFormat="1"/>
     <w:lsdException w:name="heading 2" w:semiHidden="1" w:uiPriority="9" w:unhideWhenUsed="1" w:qFormat="1"/>
@@ -15522,7 +15789,6 @@
     <w:lsdException w:name="HTML Sample" w:semiHidden="1" w:unhideWhenUsed="1"/>
     <w:lsdException w:name="HTML Typewriter" w:semiHidden="1" w:unhideWhenUsed="1"/>
     <w:lsdException w:name="HTML Variable" w:semiHidden="1" w:unhideWhenUsed="1"/>
-    <w:lsdException w:name="Normal Table" w:semiHidden="1" w:unhideWhenUsed="1"/>
     <w:lsdException w:name="annotation subject" w:semiHidden="1" w:unhideWhenUsed="1"/>
     <w:lsdException w:name="No List" w:semiHidden="1" w:unhideWhenUsed="1"/>
     <w:lsdException w:name="Outline List 1" w:semiHidden="1" w:unhideWhenUsed="1"/>
@@ -15568,11 +15834,9 @@
     <w:lsdException w:name="Table Subtle 1" w:semiHidden="1" w:unhideWhenUsed="1"/>
     <w:lsdException w:name="Table Subtle 2" w:semiHidden="1" w:unhideWhenUsed="1"/>
     <w:lsdException w:name="Table Web 1" w:semiHidden="1" w:unhideWhenUsed="1"/>
-    <w:lsdException w:name="Table Web 2" w:semiHidden="1" w:unhideWhenUsed="1"/>
     <w:lsdException w:name="Table Web 3" w:semiHidden="1" w:unhideWhenUsed="1"/>
     <w:lsdException w:name="Balloon Text" w:semiHidden="1" w:unhideWhenUsed="1"/>
     <w:lsdException w:name="Table Grid" w:uiPriority="39"/>
-    <w:lsdException w:name="Table Theme" w:semiHidden="1" w:unhideWhenUsed="1"/>
     <w:lsdException w:name="Placeholder Text" w:semiHidden="1"/>
     <w:lsdException w:name="No Spacing" w:uiPriority="1" w:qFormat="1"/>
     <w:lsdException w:name="Light Shading" w:uiPriority="60"/>
@@ -15788,6 +16052,8 @@
     <w:lsdException w:name="List Table 5 Dark Accent 6" w:uiPriority="50"/>
     <w:lsdException w:name="List Table 6 Colorful Accent 6" w:uiPriority="51"/>
     <w:lsdException w:name="List Table 7 Colorful Accent 6" w:uiPriority="52"/>
+    <w:lsdException w:name="Mention" w:semiHidden="1" w:unhideWhenUsed="1"/>
+    <w:lsdException w:name="Smart Hyperlink" w:semiHidden="1" w:unhideWhenUsed="1"/>
   </w:latentStyles>
   <w:style w:type="paragraph" w:default="1" w:styleId="Normal">
     <w:name w:val="Normal"/>
@@ -15884,6 +16150,7 @@
 <w:webSettings xmlns:mc="http://schemas.openxmlformats.org/markup-compatibility/2006" xmlns:r="http://schemas.openxmlformats.org/officeDocument/2006/relationships" xmlns:w="http://schemas.openxmlformats.org/wordprocessingml/2006/main" xmlns:w14="http://schemas.microsoft.com/office/word/2010/wordml" xmlns:w15="http://schemas.microsoft.com/office/word/2012/wordml" mc:Ignorable="w14 w15">
   <w:optimizeForBrowser/>
   <w:allowPNG/>
+  <w:doNotSaveAsSingleFile/>
 </w:webSettings>
 </file>
 
@@ -16348,7 +16615,7 @@
 </file>
 
 <file path=customXml/itemProps1.xml><?xml version="1.0" encoding="utf-8"?>
-<ds:datastoreItem xmlns:ds="http://schemas.openxmlformats.org/officeDocument/2006/customXml" ds:itemID="{692DBE8F-3FEE-40F7-8AB7-C9989E1378C7}">
+<ds:datastoreItem xmlns:ds="http://schemas.openxmlformats.org/officeDocument/2006/customXml" ds:itemID="{43BD3537-8E53-0D4A-BE7D-A8C9A91B1022}">
   <ds:schemaRefs>
     <ds:schemaRef ds:uri="http://schemas.openxmlformats.org/officeDocument/2006/bibliography"/>
   </ds:schemaRefs>

</xml_diff>